<commit_message>
Almost all the assignment
</commit_message>
<xml_diff>
--- a/2. Software Requirement Engineering/(SRE) Assignment # 1.docx
+++ b/2. Software Requirement Engineering/(SRE) Assignment # 1.docx
@@ -1,17 +1,14 @@
 
 <file path=word/document.xml><?xml version="1.0" encoding="utf-8"?>
-<w:document xmlns:w="http://schemas.openxmlformats.org/wordprocessingml/2006/main" xmlns:wp="http://schemas.openxmlformats.org/drawingml/2006/wordprocessingDrawing" xmlns:r="http://schemas.openxmlformats.org/officeDocument/2006/relationships" xmlns:v="urn:schemas-microsoft-com:vml" xmlns:w10="urn:schemas-microsoft-com:office:word" xmlns:o="urn:schemas-microsoft-com:office:office" xmlns:wp14="http://schemas.microsoft.com/office/word/2010/wordprocessingDrawing" xmlns:w14="http://schemas.microsoft.com/office/word/2010/wordml" xmlns:mc="http://schemas.openxmlformats.org/markup-compatibility/2006" xmlns:m="http://schemas.openxmlformats.org/officeDocument/2006/math" xmlns:wps="http://schemas.microsoft.com/office/word/2010/wordprocessingShape" xmlns:wpg="http://schemas.microsoft.com/office/word/2010/wordprocessingGroup" xmlns:wpi="http://schemas.microsoft.com/office/word/2010/wordprocessingInk" xmlns:wpc="http://schemas.microsoft.com/office/word/2010/wordprocessingCanvas" mc:Ignorable="w14 wp14">
+<w:document xmlns:wpc="http://schemas.microsoft.com/office/word/2010/wordprocessingCanvas" xmlns:mc="http://schemas.openxmlformats.org/markup-compatibility/2006" xmlns:o="urn:schemas-microsoft-com:office:office" xmlns:r="http://schemas.openxmlformats.org/officeDocument/2006/relationships" xmlns:m="http://schemas.openxmlformats.org/officeDocument/2006/math" xmlns:v="urn:schemas-microsoft-com:vml" xmlns:wp14="http://schemas.microsoft.com/office/word/2010/wordprocessingDrawing" xmlns:wp="http://schemas.openxmlformats.org/drawingml/2006/wordprocessingDrawing" xmlns:w10="urn:schemas-microsoft-com:office:word" xmlns:w="http://schemas.openxmlformats.org/wordprocessingml/2006/main" xmlns:w14="http://schemas.microsoft.com/office/word/2010/wordml" xmlns:w15="http://schemas.microsoft.com/office/word/2012/wordml" xmlns:wpg="http://schemas.microsoft.com/office/word/2010/wordprocessingGroup" xmlns:wpi="http://schemas.microsoft.com/office/word/2010/wordprocessingInk" xmlns:wne="http://schemas.microsoft.com/office/word/2006/wordml" xmlns:wps="http://schemas.microsoft.com/office/word/2010/wordprocessingShape" mc:Ignorable="w14 w15 wp14">
   <w:body>
     <w:p>
       <w:pPr>
-        <w:pStyle w:val="style0"/>
         <w:jc w:val="center"/>
-        <w:rPr/>
-      </w:pPr>
-    </w:p>
-    <w:p>
-      <w:pPr>
-        <w:pStyle w:val="style0"/>
+      </w:pPr>
+    </w:p>
+    <w:p>
+      <w:pPr>
         <w:jc w:val="center"/>
         <w:rPr>
           <w:rFonts w:ascii="Batang" w:eastAsia="Batang" w:hAnsi="Batang"/>
@@ -30,7 +27,6 @@
     </w:p>
     <w:p>
       <w:pPr>
-        <w:pStyle w:val="style0"/>
         <w:rPr>
           <w:rFonts w:eastAsia="Batang"/>
           <w:sz w:val="24"/>
@@ -43,36 +39,12 @@
           <w:sz w:val="24"/>
           <w:szCs w:val="24"/>
         </w:rPr>
-        <w:t xml:space="preserve">Q1) </w:t>
-      </w:r>
-      <w:r>
-        <w:rPr>
-          <w:rFonts w:eastAsia="Batang"/>
-          <w:sz w:val="24"/>
-          <w:szCs w:val="24"/>
-        </w:rPr>
-        <w:t>Identify the Functional, Non- Functional,</w:t>
-      </w:r>
-      <w:r>
-        <w:rPr>
-          <w:rFonts w:eastAsia="Batang"/>
-          <w:sz w:val="24"/>
-          <w:szCs w:val="24"/>
-        </w:rPr>
-        <w:t xml:space="preserve"> </w:t>
-      </w:r>
-      <w:r>
-        <w:rPr>
-          <w:rFonts w:eastAsia="Batang"/>
-          <w:sz w:val="24"/>
-          <w:szCs w:val="24"/>
-        </w:rPr>
-        <w:t>System and User Requirements of POS.</w:t>
-      </w:r>
-    </w:p>
-    <w:p>
-      <w:pPr>
-        <w:pStyle w:val="style179"/>
+        <w:t>Q1) Identify the Functional, Non- Functional, System and User Requirements of POS.</w:t>
+      </w:r>
+    </w:p>
+    <w:p>
+      <w:pPr>
+        <w:pStyle w:val="ListParagraph"/>
         <w:numPr>
           <w:ilvl w:val="0"/>
           <w:numId w:val="1"/>
@@ -90,7 +62,7 @@
           <w:rFonts w:eastAsia="Batang"/>
           <w:b/>
           <w:bCs/>
-          <w:color w:val="2f5496"/>
+          <w:color w:val="2F5496"/>
           <w:sz w:val="24"/>
           <w:szCs w:val="24"/>
         </w:rPr>
@@ -99,7 +71,7 @@
     </w:p>
     <w:p>
       <w:pPr>
-        <w:pStyle w:val="style179"/>
+        <w:pStyle w:val="ListParagraph"/>
         <w:numPr>
           <w:ilvl w:val="0"/>
           <w:numId w:val="5"/>
@@ -113,7 +85,7 @@
       <w:r>
         <w:rPr>
           <w:rFonts w:eastAsia="Batang"/>
-          <w:color w:val="2f5496"/>
+          <w:color w:val="2F5496"/>
           <w:sz w:val="24"/>
           <w:szCs w:val="24"/>
         </w:rPr>
@@ -122,8 +94,7 @@
     </w:p>
     <w:p>
       <w:pPr>
-        <w:pStyle w:val="style157"/>
-        <w:rPr/>
+        <w:pStyle w:val="NoSpacing"/>
       </w:pPr>
       <w:r>
         <w:rPr>
@@ -138,60 +109,37 @@
     </w:p>
     <w:p>
       <w:pPr>
-        <w:pStyle w:val="style157"/>
-        <w:rPr/>
-      </w:pPr>
-      <w:r>
-        <w:rPr>
-          <w:b/>
-          <w:bCs/>
-        </w:rPr>
-        <w:t>T</w:t>
-      </w:r>
-      <w:r>
-        <w:rPr>
-          <w:b/>
-          <w:bCs/>
-        </w:rPr>
-        <w:t>ITLE</w:t>
-      </w:r>
-      <w:r>
-        <w:t>: Multiple Payment Methods</w:t>
-      </w:r>
-    </w:p>
-    <w:p>
-      <w:pPr>
-        <w:pStyle w:val="style157"/>
-        <w:rPr/>
-      </w:pPr>
-      <w:r>
-        <w:rPr>
-          <w:b/>
-          <w:bCs/>
-        </w:rPr>
-        <w:t>D</w:t>
-      </w:r>
-      <w:r>
-        <w:rPr>
-          <w:b/>
-          <w:bCs/>
-        </w:rPr>
-        <w:t>ESC</w:t>
-      </w:r>
-      <w:r>
-        <w:t>: A customer should be</w:t>
-      </w:r>
-      <w:r>
-        <w:t xml:space="preserve"> </w:t>
-      </w:r>
-      <w:r>
-        <w:t>able to pay by cash and card.</w:t>
-      </w:r>
-    </w:p>
-    <w:p>
-      <w:pPr>
-        <w:pStyle w:val="style157"/>
-        <w:rPr/>
+        <w:pStyle w:val="NoSpacing"/>
+      </w:pPr>
+      <w:r>
+        <w:rPr>
+          <w:b/>
+          <w:bCs/>
+        </w:rPr>
+        <w:t>TITLE</w:t>
+      </w:r>
+      <w:r>
+        <w:t xml:space="preserve">: </w:t>
+      </w:r>
+    </w:p>
+    <w:p>
+      <w:pPr>
+        <w:pStyle w:val="NoSpacing"/>
+      </w:pPr>
+      <w:r>
+        <w:rPr>
+          <w:b/>
+          <w:bCs/>
+        </w:rPr>
+        <w:t>DESC</w:t>
+      </w:r>
+      <w:r>
+        <w:t>: A customer should be able to see the details of product or good.</w:t>
+      </w:r>
+    </w:p>
+    <w:p>
+      <w:pPr>
+        <w:pStyle w:val="NoSpacing"/>
       </w:pPr>
       <w:r>
         <w:rPr>
@@ -201,13 +149,12 @@
         <w:t>RAT</w:t>
       </w:r>
       <w:r>
-        <w:t>: in order a customer can pay</w:t>
-      </w:r>
-    </w:p>
-    <w:p>
-      <w:pPr>
-        <w:pStyle w:val="style157"/>
-        <w:rPr/>
+        <w:t>: Price and name of product available</w:t>
+      </w:r>
+    </w:p>
+    <w:p>
+      <w:pPr>
+        <w:pStyle w:val="NoSpacing"/>
       </w:pPr>
       <w:r>
         <w:rPr>
@@ -222,13 +169,12 @@
     </w:p>
     <w:p>
       <w:pPr>
-        <w:pStyle w:val="style157"/>
-        <w:rPr/>
-      </w:pPr>
-    </w:p>
-    <w:p>
-      <w:pPr>
-        <w:pStyle w:val="style179"/>
+        <w:pStyle w:val="NoSpacing"/>
+      </w:pPr>
+    </w:p>
+    <w:p>
+      <w:pPr>
+        <w:pStyle w:val="ListParagraph"/>
         <w:numPr>
           <w:ilvl w:val="0"/>
           <w:numId w:val="3"/>
@@ -242,7 +188,7 @@
       <w:r>
         <w:rPr>
           <w:rFonts w:eastAsia="Batang"/>
-          <w:color w:val="2f5496"/>
+          <w:color w:val="2F5496"/>
           <w:sz w:val="24"/>
           <w:szCs w:val="24"/>
         </w:rPr>
@@ -251,8 +197,7 @@
     </w:p>
     <w:p>
       <w:pPr>
-        <w:pStyle w:val="style157"/>
-        <w:rPr/>
+        <w:pStyle w:val="NoSpacing"/>
       </w:pPr>
       <w:r>
         <w:rPr>
@@ -262,65 +207,42 @@
         <w:t>ID:</w:t>
       </w:r>
       <w:r>
-        <w:t xml:space="preserve"> FR</w:t>
-      </w:r>
-      <w:r>
-        <w:t>2</w:t>
-      </w:r>
-    </w:p>
-    <w:p>
-      <w:pPr>
-        <w:pStyle w:val="style157"/>
-        <w:rPr/>
-      </w:pPr>
-      <w:r>
-        <w:rPr>
-          <w:b/>
-          <w:bCs/>
-        </w:rPr>
-        <w:t>T</w:t>
-      </w:r>
-      <w:r>
-        <w:rPr>
-          <w:b/>
-          <w:bCs/>
-        </w:rPr>
-        <w:t>ITLE</w:t>
-      </w:r>
-      <w:r>
-        <w:t>: Customer Receipt</w:t>
-      </w:r>
-    </w:p>
-    <w:p>
-      <w:pPr>
-        <w:pStyle w:val="style157"/>
-        <w:rPr/>
-      </w:pPr>
-      <w:r>
-        <w:rPr>
-          <w:b/>
-          <w:bCs/>
-        </w:rPr>
-        <w:t>D</w:t>
-      </w:r>
-      <w:r>
-        <w:rPr>
-          <w:b/>
-          <w:bCs/>
-        </w:rPr>
-        <w:t>ESC</w:t>
-      </w:r>
-      <w:r>
-        <w:t>: A customer should have rec</w:t>
-      </w:r>
-      <w:r>
-        <w:t>eipt after the payment.</w:t>
-      </w:r>
-    </w:p>
-    <w:p>
-      <w:pPr>
-        <w:pStyle w:val="style157"/>
-        <w:rPr/>
+        <w:t xml:space="preserve"> FR2</w:t>
+      </w:r>
+    </w:p>
+    <w:p>
+      <w:pPr>
+        <w:pStyle w:val="NoSpacing"/>
+      </w:pPr>
+      <w:r>
+        <w:rPr>
+          <w:b/>
+          <w:bCs/>
+        </w:rPr>
+        <w:t>TITLE</w:t>
+      </w:r>
+      <w:r>
+        <w:t xml:space="preserve">: </w:t>
+      </w:r>
+    </w:p>
+    <w:p>
+      <w:pPr>
+        <w:pStyle w:val="NoSpacing"/>
+      </w:pPr>
+      <w:r>
+        <w:rPr>
+          <w:b/>
+          <w:bCs/>
+        </w:rPr>
+        <w:t>DESC</w:t>
+      </w:r>
+      <w:r>
+        <w:t>: A customer should have receipt after the payment.</w:t>
+      </w:r>
+    </w:p>
+    <w:p>
+      <w:pPr>
+        <w:pStyle w:val="NoSpacing"/>
       </w:pPr>
       <w:r>
         <w:rPr>
@@ -330,16 +252,12 @@
         <w:t>RAT</w:t>
       </w:r>
       <w:r>
-        <w:t xml:space="preserve">: in order </w:t>
-      </w:r>
-      <w:r>
-        <w:t>a customer have receipt.</w:t>
-      </w:r>
-    </w:p>
-    <w:p>
-      <w:pPr>
-        <w:pStyle w:val="style157"/>
-        <w:rPr/>
+        <w:t>: in order a customer have receipt.</w:t>
+      </w:r>
+    </w:p>
+    <w:p>
+      <w:pPr>
+        <w:pStyle w:val="NoSpacing"/>
       </w:pPr>
       <w:r>
         <w:rPr>
@@ -354,52 +272,38 @@
     </w:p>
     <w:p>
       <w:pPr>
-        <w:pStyle w:val="style157"/>
-        <w:rPr/>
-      </w:pPr>
-    </w:p>
-    <w:p>
-      <w:pPr>
-        <w:pStyle w:val="style157"/>
+        <w:pStyle w:val="NoSpacing"/>
+      </w:pPr>
+    </w:p>
+    <w:p>
+      <w:pPr>
+        <w:pStyle w:val="NoSpacing"/>
         <w:numPr>
           <w:ilvl w:val="0"/>
           <w:numId w:val="3"/>
         </w:numPr>
         <w:rPr>
-          <w:color w:val="2f5496"/>
-        </w:rPr>
-      </w:pPr>
-      <w:r>
-        <w:rPr>
-          <w:color w:val="2f5496"/>
-        </w:rPr>
-        <w:t xml:space="preserve">Non-Functional Requirement: </w:t>
-      </w:r>
-      <w:r>
-        <w:rPr>
-          <w:color w:val="2f5496"/>
-        </w:rPr>
-        <w:t>2</w:t>
-      </w:r>
-      <w:r>
-        <w:rPr>
-          <w:color w:val="2f5496"/>
-        </w:rPr>
-        <w:t>.1</w:t>
-      </w:r>
-    </w:p>
-    <w:p>
-      <w:pPr>
-        <w:pStyle w:val="style157"/>
-        <w:rPr>
-          <w:color w:val="2f5496"/>
-        </w:rPr>
-      </w:pPr>
-    </w:p>
-    <w:p>
-      <w:pPr>
-        <w:pStyle w:val="style157"/>
-        <w:rPr/>
+          <w:color w:val="2F5496"/>
+        </w:rPr>
+      </w:pPr>
+      <w:r>
+        <w:rPr>
+          <w:color w:val="2F5496"/>
+        </w:rPr>
+        <w:t>Non-Functional Requirement: 2.1</w:t>
+      </w:r>
+    </w:p>
+    <w:p>
+      <w:pPr>
+        <w:pStyle w:val="NoSpacing"/>
+        <w:rPr>
+          <w:color w:val="2F5496"/>
+        </w:rPr>
+      </w:pPr>
+    </w:p>
+    <w:p>
+      <w:pPr>
+        <w:pStyle w:val="NoSpacing"/>
       </w:pPr>
       <w:r>
         <w:rPr>
@@ -414,31 +318,25 @@
     </w:p>
     <w:p>
       <w:pPr>
-        <w:pStyle w:val="style157"/>
-        <w:rPr/>
-      </w:pPr>
-      <w:r>
-        <w:t>TITLE: Accuracy of Receipt</w:t>
-      </w:r>
-    </w:p>
-    <w:p>
-      <w:pPr>
-        <w:pStyle w:val="style157"/>
-        <w:rPr/>
-      </w:pPr>
-      <w:r>
-        <w:rPr>
-          <w:b/>
-          <w:bCs/>
-        </w:rPr>
-        <w:t>D</w:t>
-      </w:r>
-      <w:r>
-        <w:rPr>
-          <w:b/>
-          <w:bCs/>
-        </w:rPr>
-        <w:t>ESC</w:t>
+        <w:pStyle w:val="NoSpacing"/>
+      </w:pPr>
+      <w:r>
+        <w:t>TITLE: Acc</w:t>
+      </w:r>
+      <w:r>
+        <w:t>uracy of Receipt</w:t>
+      </w:r>
+    </w:p>
+    <w:p>
+      <w:pPr>
+        <w:pStyle w:val="NoSpacing"/>
+      </w:pPr>
+      <w:r>
+        <w:rPr>
+          <w:b/>
+          <w:bCs/>
+        </w:rPr>
+        <w:t>DESC</w:t>
       </w:r>
       <w:r>
         <w:t>: After, the payment the customer should have the receipt in 20Sec.</w:t>
@@ -446,8 +344,7 @@
     </w:p>
     <w:p>
       <w:pPr>
-        <w:pStyle w:val="style157"/>
-        <w:rPr/>
+        <w:pStyle w:val="NoSpacing"/>
       </w:pPr>
       <w:r>
         <w:rPr>
@@ -457,59 +354,43 @@
         <w:t>RAT</w:t>
       </w:r>
       <w:r>
-        <w:t>: in order Receipt machine generate receipt</w:t>
-      </w:r>
-      <w:r>
-        <w:t xml:space="preserve"> in less time.</w:t>
-      </w:r>
-    </w:p>
-    <w:p>
-      <w:pPr>
-        <w:pStyle w:val="style157"/>
-        <w:rPr/>
-      </w:pPr>
-    </w:p>
-    <w:p>
-      <w:pPr>
-        <w:pStyle w:val="style157"/>
+        <w:t>: in order Receipt machine generate receipt in less time.</w:t>
+      </w:r>
+    </w:p>
+    <w:p>
+      <w:pPr>
+        <w:pStyle w:val="NoSpacing"/>
+      </w:pPr>
+    </w:p>
+    <w:p>
+      <w:pPr>
+        <w:pStyle w:val="NoSpacing"/>
         <w:numPr>
           <w:ilvl w:val="0"/>
           <w:numId w:val="3"/>
         </w:numPr>
         <w:rPr>
-          <w:color w:val="2f5496"/>
-        </w:rPr>
-      </w:pPr>
-      <w:r>
-        <w:rPr>
-          <w:color w:val="2f5496"/>
-        </w:rPr>
-        <w:t xml:space="preserve">Non-Functional Requirement: </w:t>
-      </w:r>
-      <w:r>
-        <w:rPr>
-          <w:color w:val="2f5496"/>
-        </w:rPr>
-        <w:t>2</w:t>
-      </w:r>
-      <w:r>
-        <w:rPr>
-          <w:color w:val="2f5496"/>
-        </w:rPr>
-        <w:t>.2</w:t>
-      </w:r>
-    </w:p>
-    <w:p>
-      <w:pPr>
-        <w:pStyle w:val="style157"/>
-        <w:rPr>
-          <w:color w:val="2f5496"/>
-        </w:rPr>
-      </w:pPr>
-    </w:p>
-    <w:p>
-      <w:pPr>
-        <w:pStyle w:val="style157"/>
+          <w:color w:val="2F5496"/>
+        </w:rPr>
+      </w:pPr>
+      <w:r>
+        <w:rPr>
+          <w:color w:val="2F5496"/>
+        </w:rPr>
+        <w:t>Non-Functional Requirement: 2.2</w:t>
+      </w:r>
+    </w:p>
+    <w:p>
+      <w:pPr>
+        <w:pStyle w:val="NoSpacing"/>
+        <w:rPr>
+          <w:color w:val="2F5496"/>
+        </w:rPr>
+      </w:pPr>
+    </w:p>
+    <w:p>
+      <w:pPr>
+        <w:pStyle w:val="NoSpacing"/>
         <w:rPr>
           <w:color w:val="000000"/>
         </w:rPr>
@@ -526,18 +407,12 @@
         <w:rPr>
           <w:color w:val="000000"/>
         </w:rPr>
-        <w:t>: NF</w:t>
-      </w:r>
-      <w:r>
-        <w:rPr>
-          <w:color w:val="000000"/>
-        </w:rPr>
-        <w:t>2</w:t>
-      </w:r>
-    </w:p>
-    <w:p>
-      <w:pPr>
-        <w:pStyle w:val="style157"/>
+        <w:t>: NF2</w:t>
+      </w:r>
+    </w:p>
+    <w:p>
+      <w:pPr>
+        <w:pStyle w:val="NoSpacing"/>
         <w:rPr>
           <w:color w:val="000000"/>
         </w:rPr>
@@ -559,7 +434,7 @@
     </w:p>
     <w:p>
       <w:pPr>
-        <w:pStyle w:val="style157"/>
+        <w:pStyle w:val="NoSpacing"/>
         <w:rPr>
           <w:color w:val="000000"/>
         </w:rPr>
@@ -576,18 +451,18 @@
         <w:rPr>
           <w:color w:val="000000"/>
         </w:rPr>
-        <w:t xml:space="preserve">: </w:t>
-      </w:r>
-      <w:r>
-        <w:rPr>
-          <w:color w:val="000000"/>
-        </w:rPr>
-        <w:t>The customer should be satisfying by the Payment Security. The Same amount after purchasing will detect from account.</w:t>
-      </w:r>
-    </w:p>
-    <w:p>
-      <w:pPr>
-        <w:pStyle w:val="style157"/>
+        <w:t xml:space="preserve">: The customer should be satisfying </w:t>
+      </w:r>
+      <w:r>
+        <w:rPr>
+          <w:color w:val="000000"/>
+        </w:rPr>
+        <w:t>by the Payment Security. The Same amount after purchasing will detect from account.</w:t>
+      </w:r>
+    </w:p>
+    <w:p>
+      <w:pPr>
+        <w:pStyle w:val="NoSpacing"/>
         <w:rPr>
           <w:color w:val="000000"/>
         </w:rPr>
@@ -609,41 +484,41 @@
     </w:p>
     <w:p>
       <w:pPr>
-        <w:pStyle w:val="style157"/>
-        <w:rPr>
-          <w:color w:val="2f5496"/>
-        </w:rPr>
-      </w:pPr>
-    </w:p>
-    <w:p>
-      <w:pPr>
-        <w:pStyle w:val="style157"/>
+        <w:pStyle w:val="NoSpacing"/>
+        <w:rPr>
+          <w:color w:val="2F5496"/>
+        </w:rPr>
+      </w:pPr>
+    </w:p>
+    <w:p>
+      <w:pPr>
+        <w:pStyle w:val="NoSpacing"/>
         <w:numPr>
           <w:ilvl w:val="0"/>
           <w:numId w:val="3"/>
         </w:numPr>
         <w:rPr>
-          <w:color w:val="2f5496"/>
-        </w:rPr>
-      </w:pPr>
-      <w:r>
-        <w:rPr>
-          <w:color w:val="2f5496"/>
+          <w:color w:val="2F5496"/>
+        </w:rPr>
+      </w:pPr>
+      <w:r>
+        <w:rPr>
+          <w:color w:val="2F5496"/>
         </w:rPr>
         <w:t>User-Requirement: 3.1</w:t>
       </w:r>
     </w:p>
     <w:p>
       <w:pPr>
-        <w:pStyle w:val="style157"/>
-        <w:rPr>
-          <w:color w:val="2f5496"/>
-        </w:rPr>
-      </w:pPr>
-    </w:p>
-    <w:p>
-      <w:pPr>
-        <w:pStyle w:val="style157"/>
+        <w:pStyle w:val="NoSpacing"/>
+        <w:rPr>
+          <w:color w:val="2F5496"/>
+        </w:rPr>
+      </w:pPr>
+    </w:p>
+    <w:p>
+      <w:pPr>
+        <w:pStyle w:val="NoSpacing"/>
         <w:rPr>
           <w:color w:val="000000"/>
         </w:rPr>
@@ -665,8 +540,7 @@
     </w:p>
     <w:p>
       <w:pPr>
-        <w:pStyle w:val="style157"/>
-        <w:rPr/>
+        <w:pStyle w:val="NoSpacing"/>
       </w:pPr>
       <w:r>
         <w:rPr>
@@ -688,51 +562,38 @@
     </w:p>
     <w:p>
       <w:pPr>
-        <w:pStyle w:val="style157"/>
-        <w:rPr/>
-      </w:pPr>
-    </w:p>
-    <w:p>
-      <w:pPr>
-        <w:pStyle w:val="style157"/>
+        <w:pStyle w:val="NoSpacing"/>
+      </w:pPr>
+    </w:p>
+    <w:p>
+      <w:pPr>
+        <w:pStyle w:val="NoSpacing"/>
         <w:numPr>
           <w:ilvl w:val="0"/>
           <w:numId w:val="3"/>
         </w:numPr>
         <w:rPr>
-          <w:color w:val="2f5496"/>
-        </w:rPr>
-      </w:pPr>
-      <w:r>
-        <w:rPr>
-          <w:color w:val="2f5496"/>
-        </w:rPr>
-        <w:t xml:space="preserve">User-Requirement: </w:t>
-      </w:r>
-      <w:r>
-        <w:rPr>
-          <w:color w:val="2f5496"/>
-        </w:rPr>
-        <w:t>3</w:t>
-      </w:r>
-      <w:r>
-        <w:rPr>
-          <w:color w:val="2f5496"/>
-        </w:rPr>
-        <w:t>.2</w:t>
-      </w:r>
-    </w:p>
-    <w:p>
-      <w:pPr>
-        <w:pStyle w:val="style157"/>
-        <w:rPr>
-          <w:color w:val="2f5496"/>
-        </w:rPr>
-      </w:pPr>
-    </w:p>
-    <w:p>
-      <w:pPr>
-        <w:pStyle w:val="style157"/>
+          <w:color w:val="2F5496"/>
+        </w:rPr>
+      </w:pPr>
+      <w:r>
+        <w:rPr>
+          <w:color w:val="2F5496"/>
+        </w:rPr>
+        <w:t>User-Requirement: 3.2</w:t>
+      </w:r>
+    </w:p>
+    <w:p>
+      <w:pPr>
+        <w:pStyle w:val="NoSpacing"/>
+        <w:rPr>
+          <w:color w:val="2F5496"/>
+        </w:rPr>
+      </w:pPr>
+    </w:p>
+    <w:p>
+      <w:pPr>
+        <w:pStyle w:val="NoSpacing"/>
         <w:rPr>
           <w:color w:val="000000"/>
         </w:rPr>
@@ -754,8 +615,7 @@
     </w:p>
     <w:p>
       <w:pPr>
-        <w:pStyle w:val="style157"/>
-        <w:rPr/>
+        <w:pStyle w:val="NoSpacing"/>
       </w:pPr>
       <w:r>
         <w:rPr>
@@ -777,15 +637,15 @@
     </w:p>
     <w:p>
       <w:pPr>
-        <w:pStyle w:val="style157"/>
-        <w:rPr>
-          <w:color w:val="000000"/>
-        </w:rPr>
-      </w:pPr>
-    </w:p>
-    <w:p>
-      <w:pPr>
-        <w:pStyle w:val="style157"/>
+        <w:pStyle w:val="NoSpacing"/>
+        <w:rPr>
+          <w:color w:val="000000"/>
+        </w:rPr>
+      </w:pPr>
+    </w:p>
+    <w:p>
+      <w:pPr>
+        <w:pStyle w:val="NoSpacing"/>
         <w:numPr>
           <w:ilvl w:val="0"/>
           <w:numId w:val="3"/>
@@ -796,22 +656,22 @@
       </w:pPr>
       <w:r>
         <w:rPr>
-          <w:color w:val="2f5496"/>
+          <w:color w:val="2F5496"/>
         </w:rPr>
         <w:t>System-Requirement: 4.1</w:t>
       </w:r>
     </w:p>
     <w:p>
       <w:pPr>
-        <w:pStyle w:val="style157"/>
-        <w:rPr>
-          <w:color w:val="2f5496"/>
-        </w:rPr>
-      </w:pPr>
-    </w:p>
-    <w:p>
-      <w:pPr>
-        <w:pStyle w:val="style157"/>
+        <w:pStyle w:val="NoSpacing"/>
+        <w:rPr>
+          <w:color w:val="2F5496"/>
+        </w:rPr>
+      </w:pPr>
+    </w:p>
+    <w:p>
+      <w:pPr>
+        <w:pStyle w:val="NoSpacing"/>
         <w:rPr>
           <w:color w:val="000000"/>
         </w:rPr>
@@ -833,7 +693,7 @@
     </w:p>
     <w:p>
       <w:pPr>
-        <w:pStyle w:val="style157"/>
+        <w:pStyle w:val="NoSpacing"/>
         <w:rPr>
           <w:color w:val="000000"/>
         </w:rPr>
@@ -855,7 +715,7 @@
     </w:p>
     <w:p>
       <w:pPr>
-        <w:pStyle w:val="style157"/>
+        <w:pStyle w:val="NoSpacing"/>
         <w:rPr>
           <w:color w:val="000000"/>
         </w:rPr>
@@ -872,58 +732,28 @@
         <w:rPr>
           <w:color w:val="000000"/>
         </w:rPr>
-        <w:t>: The Customer can swap card if</w:t>
-      </w:r>
-      <w:r>
-        <w:rPr>
-          <w:color w:val="000000"/>
-        </w:rPr>
-        <w:t xml:space="preserve"> </w:t>
-      </w:r>
-      <w:r>
-        <w:rPr>
-          <w:color w:val="000000"/>
-        </w:rPr>
-        <w:t>customer have the card</w:t>
-      </w:r>
-      <w:r>
-        <w:rPr>
-          <w:color w:val="000000"/>
-        </w:rPr>
-        <w:t>,</w:t>
-      </w:r>
-      <w:r>
-        <w:rPr>
-          <w:color w:val="000000"/>
-        </w:rPr>
-        <w:t xml:space="preserve"> machine should make </w:t>
-      </w:r>
-      <w:r>
-        <w:rPr>
-          <w:color w:val="000000"/>
-        </w:rPr>
-        <w:t>transaction.</w:t>
-      </w:r>
-    </w:p>
-    <w:p>
-      <w:pPr>
-        <w:pStyle w:val="style157"/>
-        <w:rPr>
-          <w:color w:val="000000"/>
-        </w:rPr>
-      </w:pPr>
-    </w:p>
-    <w:p>
-      <w:pPr>
-        <w:pStyle w:val="style157"/>
-        <w:rPr>
-          <w:color w:val="000000"/>
-        </w:rPr>
-      </w:pPr>
-    </w:p>
-    <w:p>
-      <w:pPr>
-        <w:pStyle w:val="style179"/>
+        <w:t>: The Customer can swap card if customer have the card, machine should make transaction.</w:t>
+      </w:r>
+    </w:p>
+    <w:p>
+      <w:pPr>
+        <w:pStyle w:val="NoSpacing"/>
+        <w:rPr>
+          <w:color w:val="000000"/>
+        </w:rPr>
+      </w:pPr>
+    </w:p>
+    <w:p>
+      <w:pPr>
+        <w:pStyle w:val="NoSpacing"/>
+        <w:rPr>
+          <w:color w:val="000000"/>
+        </w:rPr>
+      </w:pPr>
+    </w:p>
+    <w:p>
+      <w:pPr>
+        <w:pStyle w:val="ListParagraph"/>
         <w:numPr>
           <w:ilvl w:val="0"/>
           <w:numId w:val="1"/>
@@ -936,32 +766,23 @@
           <w:szCs w:val="24"/>
         </w:rPr>
       </w:pPr>
+      <w:bookmarkStart w:id="0" w:name="_GoBack"/>
       <w:r>
         <w:rPr>
           <w:rFonts w:eastAsia="Batang"/>
           <w:b/>
           <w:bCs/>
-          <w:color w:val="2f5496"/>
+          <w:color w:val="2F5496"/>
           <w:sz w:val="24"/>
           <w:szCs w:val="24"/>
         </w:rPr>
-        <w:t xml:space="preserve">User Class </w:t>
-      </w:r>
-      <w:r>
-        <w:rPr>
-          <w:rFonts w:eastAsia="Batang"/>
-          <w:b/>
-          <w:bCs/>
-          <w:color w:val="2f5496"/>
-          <w:sz w:val="24"/>
-          <w:szCs w:val="24"/>
-        </w:rPr>
-        <w:t xml:space="preserve">2: The Cashier </w:t>
-      </w:r>
-    </w:p>
-    <w:p>
-      <w:pPr>
-        <w:pStyle w:val="style179"/>
+        <w:t xml:space="preserve">User Class 2: The Cashier </w:t>
+      </w:r>
+    </w:p>
+    <w:bookmarkEnd w:id="0"/>
+    <w:p>
+      <w:pPr>
+        <w:pStyle w:val="ListParagraph"/>
         <w:numPr>
           <w:ilvl w:val="0"/>
           <w:numId w:val="3"/>
@@ -977,113 +798,91 @@
       <w:r>
         <w:rPr>
           <w:rFonts w:eastAsia="Batang"/>
-          <w:color w:val="2f5496"/>
+          <w:color w:val="2F5496"/>
           <w:sz w:val="24"/>
           <w:szCs w:val="24"/>
         </w:rPr>
-        <w:t>Functional-Requirement: 1.1</w:t>
-      </w:r>
-    </w:p>
-    <w:p>
-      <w:pPr>
-        <w:pStyle w:val="style157"/>
-        <w:rPr/>
-      </w:pPr>
-      <w:r>
-        <w:rPr>
-          <w:b/>
-          <w:bCs/>
-        </w:rPr>
-        <w:t>ID:</w:t>
-      </w:r>
-      <w:r>
-        <w:t xml:space="preserve"> FR1</w:t>
-      </w:r>
-    </w:p>
-    <w:p>
-      <w:pPr>
-        <w:pStyle w:val="style157"/>
-        <w:rPr/>
-      </w:pPr>
-      <w:r>
-        <w:rPr>
-          <w:b/>
-          <w:bCs/>
-        </w:rPr>
-        <w:t>T</w:t>
-      </w:r>
-      <w:r>
-        <w:rPr>
-          <w:b/>
-          <w:bCs/>
-        </w:rPr>
-        <w:t>ITLE</w:t>
-      </w:r>
-      <w:r>
-        <w:t xml:space="preserve">: </w:t>
-      </w:r>
-      <w:r>
-        <w:t>Handle Sales</w:t>
-      </w:r>
-    </w:p>
-    <w:p>
-      <w:pPr>
-        <w:pStyle w:val="style157"/>
-        <w:rPr/>
-      </w:pPr>
-      <w:r>
-        <w:rPr>
-          <w:b/>
-          <w:bCs/>
-        </w:rPr>
-        <w:t>D</w:t>
-      </w:r>
-      <w:r>
-        <w:rPr>
-          <w:b/>
-          <w:bCs/>
-        </w:rPr>
-        <w:t>ESC</w:t>
-      </w:r>
-      <w:r>
-        <w:t xml:space="preserve">: </w:t>
-      </w:r>
-      <w:r>
-        <w:t>The cashier should be able to Handle sales like, total amount, product listing and product discount</w:t>
-      </w:r>
-      <w:r>
-        <w:t>.</w:t>
-      </w:r>
-    </w:p>
-    <w:p>
-      <w:pPr>
-        <w:pStyle w:val="style157"/>
-        <w:rPr/>
-      </w:pPr>
-      <w:r>
-        <w:rPr>
-          <w:b/>
-          <w:bCs/>
-        </w:rPr>
-        <w:t>RAT</w:t>
-      </w:r>
-      <w:r>
-        <w:t xml:space="preserve">: in order a </w:t>
-      </w:r>
-      <w:r>
-        <w:t>cashier can handle sales.</w:t>
-      </w:r>
-    </w:p>
-    <w:p>
-      <w:pPr>
-        <w:pStyle w:val="style0"/>
+        <w:t>Function</w:t>
+      </w:r>
+      <w:r>
         <w:rPr>
           <w:rFonts w:eastAsia="Batang"/>
-          <w:b/>
-          <w:bCs/>
+          <w:color w:val="2F5496"/>
           <w:sz w:val="24"/>
           <w:szCs w:val="24"/>
         </w:rPr>
+        <w:t>al-Requirement: 1.1</w:t>
+      </w:r>
+    </w:p>
+    <w:p>
+      <w:pPr>
+        <w:pStyle w:val="NoSpacing"/>
+      </w:pPr>
+      <w:r>
+        <w:rPr>
+          <w:b/>
+          <w:bCs/>
+        </w:rPr>
+        <w:t>ID:</w:t>
+      </w:r>
+      <w:r>
+        <w:t xml:space="preserve"> FR1</w:t>
+      </w:r>
+    </w:p>
+    <w:p>
+      <w:pPr>
+        <w:pStyle w:val="NoSpacing"/>
+      </w:pPr>
+      <w:r>
+        <w:rPr>
+          <w:b/>
+          <w:bCs/>
+        </w:rPr>
+        <w:t>TITLE</w:t>
+      </w:r>
+      <w:r>
+        <w:t>: Handle Sales</w:t>
+      </w:r>
+    </w:p>
+    <w:p>
+      <w:pPr>
+        <w:pStyle w:val="NoSpacing"/>
+      </w:pPr>
+      <w:r>
+        <w:rPr>
+          <w:b/>
+          <w:bCs/>
+        </w:rPr>
+        <w:t>DESC</w:t>
+      </w:r>
+      <w:r>
+        <w:t>: The cashier should be able to Handle sales like, total amount, product listing and product discount.</w:t>
+      </w:r>
+    </w:p>
+    <w:p>
+      <w:pPr>
+        <w:pStyle w:val="NoSpacing"/>
+      </w:pPr>
+      <w:r>
+        <w:rPr>
+          <w:b/>
+          <w:bCs/>
+        </w:rPr>
+        <w:t>RAT</w:t>
+      </w:r>
+      <w:r>
+        <w:t>: in order a cashier can handle sales.</w:t>
+      </w:r>
+    </w:p>
+    <w:p>
+      <w:pPr>
+        <w:rPr>
+          <w:rFonts w:eastAsia="Batang"/>
+          <w:b/>
+          <w:bCs/>
+          <w:sz w:val="24"/>
+          <w:szCs w:val="24"/>
+        </w:rPr>
       </w:pPr>
       <w:r>
         <w:rPr>
@@ -1093,15 +892,12 @@
         <w:t>DEP</w:t>
       </w:r>
       <w:r>
-        <w:t xml:space="preserve">: </w:t>
-      </w:r>
-      <w:r>
-        <w:t xml:space="preserve"> None</w:t>
-      </w:r>
-    </w:p>
-    <w:p>
-      <w:pPr>
-        <w:pStyle w:val="style179"/>
+        <w:t>:  None</w:t>
+      </w:r>
+    </w:p>
+    <w:p>
+      <w:pPr>
+        <w:pStyle w:val="ListParagraph"/>
         <w:numPr>
           <w:ilvl w:val="0"/>
           <w:numId w:val="3"/>
@@ -1117,7 +913,7 @@
       <w:r>
         <w:rPr>
           <w:rFonts w:eastAsia="Batang"/>
-          <w:color w:val="2f5496"/>
+          <w:color w:val="2F5496"/>
           <w:sz w:val="24"/>
           <w:szCs w:val="24"/>
         </w:rPr>
@@ -1126,8 +922,7 @@
     </w:p>
     <w:p>
       <w:pPr>
-        <w:pStyle w:val="style157"/>
-        <w:rPr/>
+        <w:pStyle w:val="NoSpacing"/>
       </w:pPr>
       <w:r>
         <w:rPr>
@@ -1137,30 +932,19 @@
         <w:t>ID:</w:t>
       </w:r>
       <w:r>
-        <w:t xml:space="preserve"> FR</w:t>
-      </w:r>
-      <w:r>
-        <w:t>2</w:t>
-      </w:r>
-    </w:p>
-    <w:p>
-      <w:pPr>
-        <w:pStyle w:val="style157"/>
-        <w:rPr/>
-      </w:pPr>
-      <w:r>
-        <w:rPr>
-          <w:b/>
-          <w:bCs/>
-        </w:rPr>
-        <w:t>T</w:t>
-      </w:r>
-      <w:r>
-        <w:rPr>
-          <w:b/>
-          <w:bCs/>
-        </w:rPr>
-        <w:t>ITLE</w:t>
+        <w:t xml:space="preserve"> FR2</w:t>
+      </w:r>
+    </w:p>
+    <w:p>
+      <w:pPr>
+        <w:pStyle w:val="NoSpacing"/>
+      </w:pPr>
+      <w:r>
+        <w:rPr>
+          <w:b/>
+          <w:bCs/>
+        </w:rPr>
+        <w:t>TITLE</w:t>
       </w:r>
       <w:r>
         <w:t xml:space="preserve">: </w:t>
@@ -1171,40 +955,22 @@
     </w:p>
     <w:p>
       <w:pPr>
-        <w:pStyle w:val="style157"/>
-        <w:rPr/>
-      </w:pPr>
-      <w:r>
-        <w:rPr>
-          <w:b/>
-          <w:bCs/>
-        </w:rPr>
-        <w:t>D</w:t>
-      </w:r>
-      <w:r>
-        <w:rPr>
-          <w:b/>
-          <w:bCs/>
-        </w:rPr>
-        <w:t>ESC</w:t>
-      </w:r>
-      <w:r>
-        <w:t xml:space="preserve">: The cashier should be able to </w:t>
-      </w:r>
-      <w:r>
-        <w:t xml:space="preserve">retrieve the price of products and can search, </w:t>
-      </w:r>
-      <w:r>
-        <w:t>update,</w:t>
-      </w:r>
-      <w:r>
-        <w:t xml:space="preserve"> and delete products. </w:t>
-      </w:r>
-    </w:p>
-    <w:p>
-      <w:pPr>
-        <w:pStyle w:val="style157"/>
-        <w:rPr/>
+        <w:pStyle w:val="NoSpacing"/>
+      </w:pPr>
+      <w:r>
+        <w:rPr>
+          <w:b/>
+          <w:bCs/>
+        </w:rPr>
+        <w:t>DESC</w:t>
+      </w:r>
+      <w:r>
+        <w:t xml:space="preserve">: The cashier should be able to retrieve the price of products and can search, update, and delete products. </w:t>
+      </w:r>
+    </w:p>
+    <w:p>
+      <w:pPr>
+        <w:pStyle w:val="NoSpacing"/>
       </w:pPr>
       <w:r>
         <w:rPr>
@@ -1214,18 +980,11 @@
         <w:t>RAT</w:t>
       </w:r>
       <w:r>
-        <w:t>: in order</w:t>
-      </w:r>
-      <w:r>
-        <w:t xml:space="preserve"> a cashier can retrieve info of products</w:t>
-      </w:r>
-      <w:r>
-        <w:t>.</w:t>
-      </w:r>
-    </w:p>
-    <w:p>
-      <w:pPr>
-        <w:pStyle w:val="style0"/>
+        <w:t>: in order a cashier can retrieve info of products.</w:t>
+      </w:r>
+    </w:p>
+    <w:p>
+      <w:pPr>
         <w:rPr>
           <w:rFonts w:eastAsia="Batang"/>
           <w:b/>
@@ -1242,15 +1001,12 @@
         <w:t>DEP</w:t>
       </w:r>
       <w:r>
-        <w:t xml:space="preserve">:  </w:t>
-      </w:r>
-      <w:r>
-        <w:t>FR1</w:t>
-      </w:r>
-    </w:p>
-    <w:p>
-      <w:pPr>
-        <w:pStyle w:val="style179"/>
+        <w:t>:  FR1</w:t>
+      </w:r>
+    </w:p>
+    <w:p>
+      <w:pPr>
+        <w:pStyle w:val="ListParagraph"/>
         <w:numPr>
           <w:ilvl w:val="0"/>
           <w:numId w:val="3"/>
@@ -1266,125 +1022,85 @@
       <w:r>
         <w:rPr>
           <w:rFonts w:eastAsia="Batang"/>
-          <w:color w:val="2f5496"/>
+          <w:color w:val="2F5496"/>
           <w:sz w:val="24"/>
           <w:szCs w:val="24"/>
         </w:rPr>
-        <w:t>Functional-Requirement: 1.</w:t>
-      </w:r>
-      <w:r>
+        <w:t>Functional-Requirement: 1.3</w:t>
+      </w:r>
+    </w:p>
+    <w:p>
+      <w:pPr>
+        <w:pStyle w:val="NoSpacing"/>
+      </w:pPr>
+      <w:r>
+        <w:rPr>
+          <w:b/>
+          <w:bCs/>
+        </w:rPr>
+        <w:t>ID:</w:t>
+      </w:r>
+      <w:r>
+        <w:t xml:space="preserve"> FR3</w:t>
+      </w:r>
+    </w:p>
+    <w:p>
+      <w:pPr>
+        <w:pStyle w:val="NoSpacing"/>
+      </w:pPr>
+      <w:r>
+        <w:rPr>
+          <w:b/>
+          <w:bCs/>
+        </w:rPr>
+        <w:t>TITLE</w:t>
+      </w:r>
+      <w:r>
+        <w:t>: Handel</w:t>
+      </w:r>
+      <w:r>
+        <w:t xml:space="preserve"> Payments.</w:t>
+      </w:r>
+    </w:p>
+    <w:p>
+      <w:pPr>
+        <w:pStyle w:val="NoSpacing"/>
+      </w:pPr>
+      <w:r>
+        <w:rPr>
+          <w:b/>
+          <w:bCs/>
+        </w:rPr>
+        <w:t>DESC</w:t>
+      </w:r>
+      <w:r>
+        <w:t xml:space="preserve">: The cashier should be able to handle payments like cash, card, and print receipt. </w:t>
+      </w:r>
+    </w:p>
+    <w:p>
+      <w:pPr>
+        <w:pStyle w:val="NoSpacing"/>
+      </w:pPr>
+      <w:r>
+        <w:rPr>
+          <w:b/>
+          <w:bCs/>
+        </w:rPr>
+        <w:t>RAT</w:t>
+      </w:r>
+      <w:r>
+        <w:t>: in order a cashier can handle multiple payments.</w:t>
+      </w:r>
+    </w:p>
+    <w:p>
+      <w:pPr>
         <w:rPr>
           <w:rFonts w:eastAsia="Batang"/>
-          <w:color w:val="2f5496"/>
+          <w:b/>
+          <w:bCs/>
           <w:sz w:val="24"/>
           <w:szCs w:val="24"/>
         </w:rPr>
-        <w:t>3</w:t>
-      </w:r>
-    </w:p>
-    <w:p>
-      <w:pPr>
-        <w:pStyle w:val="style157"/>
-        <w:rPr/>
-      </w:pPr>
-      <w:r>
-        <w:rPr>
-          <w:b/>
-          <w:bCs/>
-        </w:rPr>
-        <w:t>ID:</w:t>
-      </w:r>
-      <w:r>
-        <w:t xml:space="preserve"> FR</w:t>
-      </w:r>
-      <w:r>
-        <w:t>3</w:t>
-      </w:r>
-    </w:p>
-    <w:p>
-      <w:pPr>
-        <w:pStyle w:val="style157"/>
-        <w:rPr/>
-      </w:pPr>
-      <w:r>
-        <w:rPr>
-          <w:b/>
-          <w:bCs/>
-        </w:rPr>
-        <w:t>T</w:t>
-      </w:r>
-      <w:r>
-        <w:rPr>
-          <w:b/>
-          <w:bCs/>
-        </w:rPr>
-        <w:t>ITLE</w:t>
-      </w:r>
-      <w:r>
-        <w:t xml:space="preserve">: </w:t>
-      </w:r>
-      <w:r>
-        <w:t>Handel Payments.</w:t>
-      </w:r>
-    </w:p>
-    <w:p>
-      <w:pPr>
-        <w:pStyle w:val="style157"/>
-        <w:rPr/>
-      </w:pPr>
-      <w:r>
-        <w:rPr>
-          <w:b/>
-          <w:bCs/>
-        </w:rPr>
-        <w:t>D</w:t>
-      </w:r>
-      <w:r>
-        <w:rPr>
-          <w:b/>
-          <w:bCs/>
-        </w:rPr>
-        <w:t>ESC</w:t>
-      </w:r>
-      <w:r>
-        <w:t xml:space="preserve">: The cashier should be able to </w:t>
-      </w:r>
-      <w:r>
-        <w:t>handle payments like cash, card, and print receipt.</w:t>
-      </w:r>
-      <w:r>
-        <w:t xml:space="preserve"> </w:t>
-      </w:r>
-    </w:p>
-    <w:p>
-      <w:pPr>
-        <w:pStyle w:val="style157"/>
-        <w:rPr/>
-      </w:pPr>
-      <w:r>
-        <w:rPr>
-          <w:b/>
-          <w:bCs/>
-        </w:rPr>
-        <w:t>RAT</w:t>
-      </w:r>
-      <w:r>
-        <w:t xml:space="preserve">: in order a cashier can </w:t>
-      </w:r>
-      <w:r>
-        <w:t>handle multiple payments.</w:t>
-      </w:r>
-    </w:p>
-    <w:p>
-      <w:pPr>
-        <w:pStyle w:val="style0"/>
-        <w:rPr>
-          <w:rFonts w:eastAsia="Batang"/>
-          <w:b/>
-          <w:bCs/>
-          <w:sz w:val="24"/>
-          <w:szCs w:val="24"/>
-        </w:rPr>
       </w:pPr>
       <w:r>
         <w:rPr>
@@ -1394,15 +1110,12 @@
         <w:t>DEP</w:t>
       </w:r>
       <w:r>
-        <w:t>:  F</w:t>
-      </w:r>
-      <w:r>
-        <w:t>R3</w:t>
-      </w:r>
-    </w:p>
-    <w:p>
-      <w:pPr>
-        <w:pStyle w:val="style179"/>
+        <w:t>:  FR3</w:t>
+      </w:r>
+    </w:p>
+    <w:p>
+      <w:pPr>
+        <w:pStyle w:val="ListParagraph"/>
         <w:numPr>
           <w:ilvl w:val="0"/>
           <w:numId w:val="3"/>
@@ -1418,52 +1131,16 @@
       <w:r>
         <w:rPr>
           <w:rFonts w:eastAsia="Batang"/>
-          <w:color w:val="2f5496"/>
+          <w:color w:val="2F5496"/>
           <w:sz w:val="24"/>
           <w:szCs w:val="24"/>
         </w:rPr>
-        <w:t>Non-</w:t>
-      </w:r>
-      <w:r>
-        <w:rPr>
-          <w:rFonts w:eastAsia="Batang"/>
-          <w:color w:val="2f5496"/>
-          <w:sz w:val="24"/>
-          <w:szCs w:val="24"/>
-        </w:rPr>
-        <w:t xml:space="preserve">Functional-Requirement: </w:t>
-      </w:r>
-      <w:r>
-        <w:rPr>
-          <w:rFonts w:eastAsia="Batang"/>
-          <w:color w:val="2f5496"/>
-          <w:sz w:val="24"/>
-          <w:szCs w:val="24"/>
-        </w:rPr>
-        <w:t>2</w:t>
-      </w:r>
-      <w:r>
-        <w:rPr>
-          <w:rFonts w:eastAsia="Batang"/>
-          <w:color w:val="2f5496"/>
-          <w:sz w:val="24"/>
-          <w:szCs w:val="24"/>
-        </w:rPr>
-        <w:t>.</w:t>
-      </w:r>
-      <w:r>
-        <w:rPr>
-          <w:rFonts w:eastAsia="Batang"/>
-          <w:color w:val="2f5496"/>
-          <w:sz w:val="24"/>
-          <w:szCs w:val="24"/>
-        </w:rPr>
-        <w:t>1</w:t>
-      </w:r>
-    </w:p>
-    <w:p>
-      <w:pPr>
-        <w:pStyle w:val="style157"/>
+        <w:t>Non-Functional-Requirement: 2.1</w:t>
+      </w:r>
+    </w:p>
+    <w:p>
+      <w:pPr>
+        <w:pStyle w:val="NoSpacing"/>
         <w:rPr>
           <w:color w:val="000000"/>
         </w:rPr>
@@ -1480,18 +1157,12 @@
         <w:rPr>
           <w:color w:val="000000"/>
         </w:rPr>
-        <w:t>: N</w:t>
-      </w:r>
-      <w:r>
-        <w:rPr>
-          <w:color w:val="000000"/>
-        </w:rPr>
-        <w:t>F1</w:t>
-      </w:r>
-    </w:p>
-    <w:p>
-      <w:pPr>
-        <w:pStyle w:val="style157"/>
+        <w:t>: NF1</w:t>
+      </w:r>
+    </w:p>
+    <w:p>
+      <w:pPr>
+        <w:pStyle w:val="NoSpacing"/>
         <w:rPr>
           <w:color w:val="000000"/>
         </w:rPr>
@@ -1508,18 +1179,12 @@
         <w:rPr>
           <w:color w:val="000000"/>
         </w:rPr>
-        <w:t xml:space="preserve">: </w:t>
-      </w:r>
-      <w:r>
-        <w:rPr>
-          <w:color w:val="000000"/>
-        </w:rPr>
-        <w:t>Secure Payments</w:t>
-      </w:r>
-    </w:p>
-    <w:p>
-      <w:pPr>
-        <w:pStyle w:val="style157"/>
+        <w:t>: Secure Payments</w:t>
+      </w:r>
+    </w:p>
+    <w:p>
+      <w:pPr>
+        <w:pStyle w:val="NoSpacing"/>
         <w:rPr>
           <w:color w:val="000000"/>
         </w:rPr>
@@ -1536,18 +1201,18 @@
         <w:rPr>
           <w:color w:val="000000"/>
         </w:rPr>
-        <w:t xml:space="preserve">: </w:t>
-      </w:r>
-      <w:r>
-        <w:rPr>
-          <w:color w:val="000000"/>
-        </w:rPr>
-        <w:t>The payments methods have to be secure and safe.</w:t>
-      </w:r>
-    </w:p>
-    <w:p>
-      <w:pPr>
-        <w:pStyle w:val="style157"/>
+        <w:t>: The payments methods ha</w:t>
+      </w:r>
+      <w:r>
+        <w:rPr>
+          <w:color w:val="000000"/>
+        </w:rPr>
+        <w:t>ve to be secure and safe.</w:t>
+      </w:r>
+    </w:p>
+    <w:p>
+      <w:pPr>
+        <w:pStyle w:val="NoSpacing"/>
         <w:rPr>
           <w:color w:val="000000"/>
         </w:rPr>
@@ -1564,18 +1229,11 @@
         <w:rPr>
           <w:color w:val="000000"/>
         </w:rPr>
-        <w:t>: in order</w:t>
-      </w:r>
-      <w:r>
-        <w:rPr>
-          <w:color w:val="000000"/>
-        </w:rPr>
-        <w:t xml:space="preserve"> the payments will be secure.</w:t>
-      </w:r>
-    </w:p>
-    <w:p>
-      <w:pPr>
-        <w:pStyle w:val="style0"/>
+        <w:t>: in order the payments will be secure.</w:t>
+      </w:r>
+    </w:p>
+    <w:p>
+      <w:pPr>
         <w:rPr>
           <w:rFonts w:eastAsia="Batang"/>
           <w:sz w:val="24"/>
@@ -1585,7 +1243,7 @@
     </w:p>
     <w:p>
       <w:pPr>
-        <w:pStyle w:val="style179"/>
+        <w:pStyle w:val="ListParagraph"/>
         <w:numPr>
           <w:ilvl w:val="0"/>
           <w:numId w:val="3"/>
@@ -1601,25 +1259,16 @@
       <w:r>
         <w:rPr>
           <w:rFonts w:eastAsia="Batang"/>
-          <w:color w:val="2f5496"/>
+          <w:color w:val="2F5496"/>
           <w:sz w:val="24"/>
           <w:szCs w:val="24"/>
         </w:rPr>
-        <w:t>Non-Functional-Requirement: 2.</w:t>
-      </w:r>
-      <w:r>
-        <w:rPr>
-          <w:rFonts w:eastAsia="Batang"/>
-          <w:color w:val="2f5496"/>
-          <w:sz w:val="24"/>
-          <w:szCs w:val="24"/>
-        </w:rPr>
-        <w:t>2</w:t>
-      </w:r>
-    </w:p>
-    <w:p>
-      <w:pPr>
-        <w:pStyle w:val="style157"/>
+        <w:t>Non-Functional-Requirement: 2.2</w:t>
+      </w:r>
+    </w:p>
+    <w:p>
+      <w:pPr>
+        <w:pStyle w:val="NoSpacing"/>
         <w:rPr>
           <w:color w:val="000000"/>
         </w:rPr>
@@ -1636,18 +1285,12 @@
         <w:rPr>
           <w:color w:val="000000"/>
         </w:rPr>
-        <w:t>: NF</w:t>
-      </w:r>
-      <w:r>
-        <w:rPr>
-          <w:color w:val="000000"/>
-        </w:rPr>
-        <w:t>2</w:t>
-      </w:r>
-    </w:p>
-    <w:p>
-      <w:pPr>
-        <w:pStyle w:val="style157"/>
+        <w:t>: NF2</w:t>
+      </w:r>
+    </w:p>
+    <w:p>
+      <w:pPr>
+        <w:pStyle w:val="NoSpacing"/>
         <w:rPr>
           <w:color w:val="000000"/>
         </w:rPr>
@@ -1664,18 +1307,12 @@
         <w:rPr>
           <w:color w:val="000000"/>
         </w:rPr>
-        <w:t xml:space="preserve">: </w:t>
-      </w:r>
-      <w:r>
-        <w:rPr>
-          <w:color w:val="000000"/>
-        </w:rPr>
-        <w:t xml:space="preserve">Accuracy in functionalities.  </w:t>
-      </w:r>
-    </w:p>
-    <w:p>
-      <w:pPr>
-        <w:pStyle w:val="style157"/>
+        <w:t xml:space="preserve">: Accuracy in functionalities.  </w:t>
+      </w:r>
+    </w:p>
+    <w:p>
+      <w:pPr>
+        <w:pStyle w:val="NoSpacing"/>
         <w:rPr>
           <w:color w:val="000000"/>
         </w:rPr>
@@ -1692,18 +1329,12 @@
         <w:rPr>
           <w:color w:val="000000"/>
         </w:rPr>
-        <w:t>: All the functions should work within ½ sec</w:t>
-      </w:r>
-      <w:r>
-        <w:rPr>
-          <w:color w:val="000000"/>
-        </w:rPr>
-        <w:t>.</w:t>
-      </w:r>
-    </w:p>
-    <w:p>
-      <w:pPr>
-        <w:pStyle w:val="style157"/>
+        <w:t>: All the functions should work within ½ sec.</w:t>
+      </w:r>
+    </w:p>
+    <w:p>
+      <w:pPr>
+        <w:pStyle w:val="NoSpacing"/>
         <w:rPr>
           <w:color w:val="000000"/>
         </w:rPr>
@@ -1720,58 +1351,52 @@
         <w:rPr>
           <w:color w:val="000000"/>
         </w:rPr>
-        <w:t>: in</w:t>
-      </w:r>
-      <w:r>
-        <w:rPr>
-          <w:color w:val="000000"/>
-        </w:rPr>
-        <w:t xml:space="preserve"> order functions works much faster</w:t>
-      </w:r>
-      <w:r>
-        <w:rPr>
-          <w:color w:val="000000"/>
-        </w:rPr>
-        <w:t>.</w:t>
-      </w:r>
-    </w:p>
-    <w:p>
-      <w:pPr>
-        <w:pStyle w:val="style157"/>
-        <w:rPr>
-          <w:color w:val="000000"/>
-        </w:rPr>
-      </w:pPr>
-    </w:p>
-    <w:p>
-      <w:pPr>
-        <w:pStyle w:val="style157"/>
+        <w:t>: in order functions works much faster.</w:t>
+      </w:r>
+    </w:p>
+    <w:p>
+      <w:pPr>
+        <w:pStyle w:val="NoSpacing"/>
+        <w:rPr>
+          <w:color w:val="000000"/>
+        </w:rPr>
+      </w:pPr>
+    </w:p>
+    <w:p>
+      <w:pPr>
+        <w:pStyle w:val="NoSpacing"/>
         <w:numPr>
           <w:ilvl w:val="0"/>
           <w:numId w:val="3"/>
         </w:numPr>
         <w:rPr>
-          <w:color w:val="2f5496"/>
-        </w:rPr>
-      </w:pPr>
-      <w:r>
-        <w:rPr>
-          <w:color w:val="2f5496"/>
-        </w:rPr>
-        <w:t>User-Requirement: 3.1</w:t>
-      </w:r>
-    </w:p>
-    <w:p>
-      <w:pPr>
-        <w:pStyle w:val="style157"/>
-        <w:rPr>
-          <w:color w:val="000000"/>
-        </w:rPr>
-      </w:pPr>
-    </w:p>
-    <w:p>
-      <w:pPr>
-        <w:pStyle w:val="style157"/>
+          <w:color w:val="2F5496"/>
+        </w:rPr>
+      </w:pPr>
+      <w:r>
+        <w:rPr>
+          <w:color w:val="2F5496"/>
+        </w:rPr>
+        <w:t>User-Requireme</w:t>
+      </w:r>
+      <w:r>
+        <w:rPr>
+          <w:color w:val="2F5496"/>
+        </w:rPr>
+        <w:t>nt: 3.1</w:t>
+      </w:r>
+    </w:p>
+    <w:p>
+      <w:pPr>
+        <w:pStyle w:val="NoSpacing"/>
+        <w:rPr>
+          <w:color w:val="000000"/>
+        </w:rPr>
+      </w:pPr>
+    </w:p>
+    <w:p>
+      <w:pPr>
+        <w:pStyle w:val="NoSpacing"/>
         <w:rPr>
           <w:color w:val="000000"/>
         </w:rPr>
@@ -1793,8 +1418,7 @@
     </w:p>
     <w:p>
       <w:pPr>
-        <w:pStyle w:val="style157"/>
-        <w:rPr/>
+        <w:pStyle w:val="NoSpacing"/>
       </w:pPr>
       <w:r>
         <w:rPr>
@@ -1816,43 +1440,35 @@
     </w:p>
     <w:p>
       <w:pPr>
-        <w:pStyle w:val="style157"/>
-        <w:rPr/>
-      </w:pPr>
-    </w:p>
-    <w:p>
-      <w:pPr>
-        <w:pStyle w:val="style157"/>
+        <w:pStyle w:val="NoSpacing"/>
+      </w:pPr>
+    </w:p>
+    <w:p>
+      <w:pPr>
+        <w:pStyle w:val="NoSpacing"/>
         <w:numPr>
           <w:ilvl w:val="0"/>
           <w:numId w:val="3"/>
         </w:numPr>
         <w:rPr>
-          <w:color w:val="2f5496"/>
-        </w:rPr>
-      </w:pPr>
-      <w:r>
-        <w:rPr>
-          <w:color w:val="2f5496"/>
-        </w:rPr>
-        <w:t>User-Requirement: 3.</w:t>
-      </w:r>
-      <w:r>
-        <w:rPr>
-          <w:color w:val="2f5496"/>
-        </w:rPr>
-        <w:t>2</w:t>
-      </w:r>
-    </w:p>
-    <w:p>
-      <w:pPr>
-        <w:pStyle w:val="style157"/>
-        <w:rPr/>
-      </w:pPr>
-    </w:p>
-    <w:p>
-      <w:pPr>
-        <w:pStyle w:val="style157"/>
+          <w:color w:val="2F5496"/>
+        </w:rPr>
+      </w:pPr>
+      <w:r>
+        <w:rPr>
+          <w:color w:val="2F5496"/>
+        </w:rPr>
+        <w:t>User-Requirement: 3.2</w:t>
+      </w:r>
+    </w:p>
+    <w:p>
+      <w:pPr>
+        <w:pStyle w:val="NoSpacing"/>
+      </w:pPr>
+    </w:p>
+    <w:p>
+      <w:pPr>
+        <w:pStyle w:val="NoSpacing"/>
         <w:rPr>
           <w:color w:val="000000"/>
         </w:rPr>
@@ -1874,8 +1490,7 @@
     </w:p>
     <w:p>
       <w:pPr>
-        <w:pStyle w:val="style157"/>
-        <w:rPr/>
+        <w:pStyle w:val="NoSpacing"/>
       </w:pPr>
       <w:r>
         <w:rPr>
@@ -1892,10 +1507,7 @@
         <w:t xml:space="preserve">: </w:t>
       </w:r>
       <w:r>
-        <w:t xml:space="preserve">The cashier should be able to retrieve the price of products and can search, </w:t>
-      </w:r>
-      <w:r>
-        <w:t>update,</w:t>
+        <w:t>The cashier should be able to retrieve the price of products and can search, update,</w:t>
       </w:r>
       <w:r>
         <w:t xml:space="preserve"> and delete products.</w:t>
@@ -1903,45 +1515,38 @@
     </w:p>
     <w:p>
       <w:pPr>
-        <w:pStyle w:val="style157"/>
-        <w:rPr/>
-      </w:pPr>
-    </w:p>
-    <w:p>
-      <w:pPr>
-        <w:pStyle w:val="style157"/>
+        <w:pStyle w:val="NoSpacing"/>
+      </w:pPr>
+    </w:p>
+    <w:p>
+      <w:pPr>
+        <w:pStyle w:val="NoSpacing"/>
         <w:numPr>
           <w:ilvl w:val="0"/>
           <w:numId w:val="3"/>
         </w:numPr>
         <w:rPr>
-          <w:color w:val="2f5496"/>
-        </w:rPr>
-      </w:pPr>
-      <w:r>
-        <w:rPr>
-          <w:color w:val="2f5496"/>
-        </w:rPr>
-        <w:t>User-Requirement: 3.</w:t>
-      </w:r>
-      <w:r>
-        <w:rPr>
-          <w:color w:val="2f5496"/>
-        </w:rPr>
-        <w:t>3</w:t>
-      </w:r>
-    </w:p>
-    <w:p>
-      <w:pPr>
-        <w:pStyle w:val="style157"/>
-        <w:rPr>
-          <w:color w:val="000000"/>
-        </w:rPr>
-      </w:pPr>
-    </w:p>
-    <w:p>
-      <w:pPr>
-        <w:pStyle w:val="style157"/>
+          <w:color w:val="2F5496"/>
+        </w:rPr>
+      </w:pPr>
+      <w:r>
+        <w:rPr>
+          <w:color w:val="2F5496"/>
+        </w:rPr>
+        <w:t>User-Requirement: 3.3</w:t>
+      </w:r>
+    </w:p>
+    <w:p>
+      <w:pPr>
+        <w:pStyle w:val="NoSpacing"/>
+        <w:rPr>
+          <w:color w:val="000000"/>
+        </w:rPr>
+      </w:pPr>
+    </w:p>
+    <w:p>
+      <w:pPr>
+        <w:pStyle w:val="NoSpacing"/>
         <w:rPr>
           <w:color w:val="000000"/>
         </w:rPr>
@@ -1963,8 +1568,7 @@
     </w:p>
     <w:p>
       <w:pPr>
-        <w:pStyle w:val="style157"/>
-        <w:rPr/>
+        <w:pStyle w:val="NoSpacing"/>
       </w:pPr>
       <w:r>
         <w:rPr>
@@ -1986,13 +1590,12 @@
     </w:p>
     <w:p>
       <w:pPr>
-        <w:pStyle w:val="style157"/>
-        <w:rPr/>
-      </w:pPr>
-    </w:p>
-    <w:p>
-      <w:pPr>
-        <w:pStyle w:val="style157"/>
+        <w:pStyle w:val="NoSpacing"/>
+      </w:pPr>
+    </w:p>
+    <w:p>
+      <w:pPr>
+        <w:pStyle w:val="NoSpacing"/>
         <w:numPr>
           <w:ilvl w:val="0"/>
           <w:numId w:val="3"/>
@@ -2003,22 +1606,22 @@
       </w:pPr>
       <w:r>
         <w:rPr>
-          <w:color w:val="2f5496"/>
+          <w:color w:val="2F5496"/>
         </w:rPr>
         <w:t>System-Requirement: 4.1</w:t>
       </w:r>
     </w:p>
     <w:p>
       <w:pPr>
-        <w:pStyle w:val="style157"/>
-        <w:rPr>
-          <w:color w:val="000000"/>
-        </w:rPr>
-      </w:pPr>
-    </w:p>
-    <w:p>
-      <w:pPr>
-        <w:pStyle w:val="style157"/>
+        <w:pStyle w:val="NoSpacing"/>
+        <w:rPr>
+          <w:color w:val="000000"/>
+        </w:rPr>
+      </w:pPr>
+    </w:p>
+    <w:p>
+      <w:pPr>
+        <w:pStyle w:val="NoSpacing"/>
         <w:rPr>
           <w:color w:val="000000"/>
         </w:rPr>
@@ -2040,7 +1643,7 @@
     </w:p>
     <w:p>
       <w:pPr>
-        <w:pStyle w:val="style157"/>
+        <w:pStyle w:val="NoSpacing"/>
         <w:rPr>
           <w:color w:val="000000"/>
         </w:rPr>
@@ -2057,18 +1660,12 @@
         <w:rPr>
           <w:color w:val="000000"/>
         </w:rPr>
-        <w:t xml:space="preserve">: </w:t>
-      </w:r>
-      <w:r>
-        <w:rPr>
-          <w:color w:val="000000"/>
-        </w:rPr>
-        <w:t>Bar Code Reader</w:t>
-      </w:r>
-    </w:p>
-    <w:p>
-      <w:pPr>
-        <w:pStyle w:val="style157"/>
+        <w:t>: Bar Code Reader</w:t>
+      </w:r>
+    </w:p>
+    <w:p>
+      <w:pPr>
+        <w:pStyle w:val="NoSpacing"/>
         <w:rPr>
           <w:color w:val="000000"/>
         </w:rPr>
@@ -2085,68 +1682,26 @@
         <w:rPr>
           <w:color w:val="000000"/>
         </w:rPr>
-        <w:t xml:space="preserve">: The </w:t>
-      </w:r>
-      <w:r>
-        <w:rPr>
-          <w:color w:val="000000"/>
-        </w:rPr>
-        <w:t>Cashier</w:t>
-      </w:r>
-      <w:r>
-        <w:rPr>
-          <w:color w:val="000000"/>
-        </w:rPr>
-        <w:t xml:space="preserve"> can swap</w:t>
-      </w:r>
-      <w:r>
-        <w:rPr>
-          <w:color w:val="000000"/>
-        </w:rPr>
-        <w:t xml:space="preserve"> the products and through bar code the product price and </w:t>
-      </w:r>
-      <w:r>
-        <w:rPr>
-          <w:color w:val="000000"/>
-        </w:rPr>
-        <w:t xml:space="preserve">descriptions </w:t>
-      </w:r>
-      <w:r>
-        <w:rPr>
-          <w:color w:val="000000"/>
-        </w:rPr>
-        <w:t>w</w:t>
-      </w:r>
-      <w:r>
-        <w:rPr>
-          <w:color w:val="000000"/>
-        </w:rPr>
-        <w:t>ill</w:t>
-      </w:r>
-      <w:r>
-        <w:rPr>
-          <w:color w:val="000000"/>
-        </w:rPr>
-        <w:t xml:space="preserve"> generate on Cashier System</w:t>
-      </w:r>
-      <w:r>
-        <w:rPr>
-          <w:color w:val="000000"/>
-        </w:rPr>
-        <w:t>.</w:t>
-      </w:r>
-    </w:p>
-    <w:p>
-      <w:pPr>
-        <w:pStyle w:val="style157"/>
+        <w:t>: The Cashier can swap the products and through bar c</w:t>
+      </w:r>
+      <w:r>
+        <w:rPr>
+          <w:color w:val="000000"/>
+        </w:rPr>
+        <w:t>ode the product price and descriptions will generate on Cashier System.</w:t>
+      </w:r>
+    </w:p>
+    <w:p>
+      <w:pPr>
+        <w:pStyle w:val="NoSpacing"/>
         <w:rPr>
           <w:color w:val="000000"/>
         </w:rPr>
       </w:pPr>
     </w:p>
     <w:sectPr>
-      <w:headerReference w:type="default" r:id="rId2"/>
-      <w:pgSz w:w="12240" w:h="15840" w:orient="portrait"/>
+      <w:headerReference w:type="default" r:id="rId7"/>
+      <w:pgSz w:w="12240" w:h="15840"/>
       <w:pgMar w:top="1440" w:right="1440" w:bottom="1440" w:left="1440" w:header="720" w:footer="720" w:gutter="0"/>
       <w:cols w:space="720"/>
       <w:docGrid w:linePitch="360"/>
@@ -2155,12 +1710,61 @@
 </w:document>
 </file>
 
+<file path=word/endnotes.xml><?xml version="1.0" encoding="utf-8"?>
+<w:endnotes xmlns:wpc="http://schemas.microsoft.com/office/word/2010/wordprocessingCanvas" xmlns:mc="http://schemas.openxmlformats.org/markup-compatibility/2006" xmlns:o="urn:schemas-microsoft-com:office:office" xmlns:r="http://schemas.openxmlformats.org/officeDocument/2006/relationships" xmlns:m="http://schemas.openxmlformats.org/officeDocument/2006/math" xmlns:v="urn:schemas-microsoft-com:vml" xmlns:wp14="http://schemas.microsoft.com/office/word/2010/wordprocessingDrawing" xmlns:wp="http://schemas.openxmlformats.org/drawingml/2006/wordprocessingDrawing" xmlns:w10="urn:schemas-microsoft-com:office:word" xmlns:w="http://schemas.openxmlformats.org/wordprocessingml/2006/main" xmlns:w14="http://schemas.microsoft.com/office/word/2010/wordml" xmlns:w15="http://schemas.microsoft.com/office/word/2012/wordml" xmlns:wpg="http://schemas.microsoft.com/office/word/2010/wordprocessingGroup" xmlns:wpi="http://schemas.microsoft.com/office/word/2010/wordprocessingInk" xmlns:wne="http://schemas.microsoft.com/office/word/2006/wordml" xmlns:wps="http://schemas.microsoft.com/office/word/2010/wordprocessingShape" mc:Ignorable="w14 w15 wp14">
+  <w:endnote w:type="separator" w:id="-1">
+    <w:p>
+      <w:pPr>
+        <w:spacing w:after="0" w:line="240" w:lineRule="auto"/>
+      </w:pPr>
+      <w:r>
+        <w:separator/>
+      </w:r>
+    </w:p>
+  </w:endnote>
+  <w:endnote w:type="continuationSeparator" w:id="0">
+    <w:p>
+      <w:pPr>
+        <w:spacing w:after="0" w:line="240" w:lineRule="auto"/>
+      </w:pPr>
+      <w:r>
+        <w:continuationSeparator/>
+      </w:r>
+    </w:p>
+  </w:endnote>
+</w:endnotes>
+</file>
+
+<file path=word/footnotes.xml><?xml version="1.0" encoding="utf-8"?>
+<w:footnotes xmlns:wpc="http://schemas.microsoft.com/office/word/2010/wordprocessingCanvas" xmlns:mc="http://schemas.openxmlformats.org/markup-compatibility/2006" xmlns:o="urn:schemas-microsoft-com:office:office" xmlns:r="http://schemas.openxmlformats.org/officeDocument/2006/relationships" xmlns:m="http://schemas.openxmlformats.org/officeDocument/2006/math" xmlns:v="urn:schemas-microsoft-com:vml" xmlns:wp14="http://schemas.microsoft.com/office/word/2010/wordprocessingDrawing" xmlns:wp="http://schemas.openxmlformats.org/drawingml/2006/wordprocessingDrawing" xmlns:w10="urn:schemas-microsoft-com:office:word" xmlns:w="http://schemas.openxmlformats.org/wordprocessingml/2006/main" xmlns:w14="http://schemas.microsoft.com/office/word/2010/wordml" xmlns:w15="http://schemas.microsoft.com/office/word/2012/wordml" xmlns:wpg="http://schemas.microsoft.com/office/word/2010/wordprocessingGroup" xmlns:wpi="http://schemas.microsoft.com/office/word/2010/wordprocessingInk" xmlns:wne="http://schemas.microsoft.com/office/word/2006/wordml" xmlns:wps="http://schemas.microsoft.com/office/word/2010/wordprocessingShape" mc:Ignorable="w14 w15 wp14">
+  <w:footnote w:type="separator" w:id="-1">
+    <w:p>
+      <w:pPr>
+        <w:spacing w:after="0" w:line="240" w:lineRule="auto"/>
+      </w:pPr>
+      <w:r>
+        <w:separator/>
+      </w:r>
+    </w:p>
+  </w:footnote>
+  <w:footnote w:type="continuationSeparator" w:id="0">
+    <w:p>
+      <w:pPr>
+        <w:spacing w:after="0" w:line="240" w:lineRule="auto"/>
+      </w:pPr>
+      <w:r>
+        <w:continuationSeparator/>
+      </w:r>
+    </w:p>
+  </w:footnote>
+</w:footnotes>
+</file>
+
 <file path=word/header1.xml><?xml version="1.0" encoding="utf-8"?>
-<w:hdr xmlns:w="http://schemas.openxmlformats.org/wordprocessingml/2006/main" xmlns:wp="http://schemas.openxmlformats.org/drawingml/2006/wordprocessingDrawing" xmlns:r="http://schemas.openxmlformats.org/officeDocument/2006/relationships" xmlns:v="urn:schemas-microsoft-com:vml" xmlns:w10="urn:schemas-microsoft-com:office:word" xmlns:o="urn:schemas-microsoft-com:office:office" xmlns:wp14="http://schemas.microsoft.com/office/word/2010/wordprocessingDrawing" xmlns:w14="http://schemas.microsoft.com/office/word/2010/wordml" xmlns:mc="http://schemas.openxmlformats.org/markup-compatibility/2006" xmlns:m="http://schemas.openxmlformats.org/officeDocument/2006/math" xmlns:wps="http://schemas.microsoft.com/office/word/2010/wordprocessingShape" xmlns:wpg="http://schemas.microsoft.com/office/word/2010/wordprocessingGroup" xmlns:wpi="http://schemas.microsoft.com/office/word/2010/wordprocessingInk" xmlns:wpc="http://schemas.microsoft.com/office/word/2010/wordprocessingCanvas" mc:Ignorable="w14 wp14">
+<w:hdr xmlns:wpc="http://schemas.microsoft.com/office/word/2010/wordprocessingCanvas" xmlns:mc="http://schemas.openxmlformats.org/markup-compatibility/2006" xmlns:o="urn:schemas-microsoft-com:office:office" xmlns:r="http://schemas.openxmlformats.org/officeDocument/2006/relationships" xmlns:m="http://schemas.openxmlformats.org/officeDocument/2006/math" xmlns:v="urn:schemas-microsoft-com:vml" xmlns:wp14="http://schemas.microsoft.com/office/word/2010/wordprocessingDrawing" xmlns:wp="http://schemas.openxmlformats.org/drawingml/2006/wordprocessingDrawing" xmlns:w10="urn:schemas-microsoft-com:office:word" xmlns:w="http://schemas.openxmlformats.org/wordprocessingml/2006/main" xmlns:w14="http://schemas.microsoft.com/office/word/2010/wordml" xmlns:w15="http://schemas.microsoft.com/office/word/2012/wordml" xmlns:wpg="http://schemas.microsoft.com/office/word/2010/wordprocessingGroup" xmlns:wpi="http://schemas.microsoft.com/office/word/2010/wordprocessingInk" xmlns:wne="http://schemas.microsoft.com/office/word/2006/wordml" xmlns:wps="http://schemas.microsoft.com/office/word/2010/wordprocessingShape" mc:Ignorable="w14 w15 wp14">
   <w:p>
     <w:pPr>
-      <w:pStyle w:val="style31"/>
-      <w:rPr/>
+      <w:pStyle w:val="Header"/>
     </w:pPr>
     <w:r>
       <w:t>Name: Muhammad Asim Anis</w:t>
@@ -2168,8 +1772,7 @@
   </w:p>
   <w:p>
     <w:pPr>
-      <w:pStyle w:val="style31"/>
-      <w:rPr/>
+      <w:pStyle w:val="Header"/>
     </w:pPr>
     <w:r>
       <w:t>Id: FA19-BSEE-0032</w:t>
@@ -2177,8 +1780,7 @@
   </w:p>
   <w:p>
     <w:pPr>
-      <w:pStyle w:val="style31"/>
-      <w:rPr/>
+      <w:pStyle w:val="Header"/>
     </w:pPr>
     <w:r>
       <w:t>Section: CM</w:t>
@@ -2188,9 +1790,8 @@
 </file>
 
 <file path=word/numbering.xml><?xml version="1.0" encoding="utf-8"?>
-<w:numbering xmlns:wpc="http://schemas.microsoft.com/office/word/2010/wordprocessingCanvas" xmlns:mc="http://schemas.openxmlformats.org/markup-compatibility/2006" xmlns:o="urn:schemas-microsoft-com:office:office" xmlns:r="http://schemas.openxmlformats.org/package/2006/relationships" xmlns:m="http://schemas.openxmlformats.org/officeDocument/2006/math" xmlns:v="urn:schemas-microsoft-com:vml" xmlns:wp14="http://schemas.microsoft.com/office/word/2010/wordprocessingDrawing" xmlns:wp="http://schemas.openxmlformats.org/drawingml/2006/wordprocessingDrawing" xmlns:w10="urn:schemas-microsoft-com:office:word" xmlns:w="http://schemas.openxmlformats.org/wordprocessingml/2006/main" xmlns:w14="http://schemas.microsoft.com/office/word/2010/wordml" xmlns:wpg="http://schemas.microsoft.com/office/word/2010/wordprocessingGroup" xmlns:wpi="http://schemas.microsoft.com/office/word/2010/wordprocessingInk" xmlns:wne="http://schemas.microsoft.com/office/word/2006/wordml" xmlns:wps="http://schemas.microsoft.com/office/word/2010/wordprocessingShape" mc:Ignorable="w14 wp14">
+<w:numbering xmlns:wpc="http://schemas.microsoft.com/office/word/2010/wordprocessingCanvas" xmlns:mc="http://schemas.openxmlformats.org/markup-compatibility/2006" xmlns:o="urn:schemas-microsoft-com:office:office" xmlns:r="http://schemas.openxmlformats.org/officeDocument/2006/relationships" xmlns:m="http://schemas.openxmlformats.org/officeDocument/2006/math" xmlns:v="urn:schemas-microsoft-com:vml" xmlns:wp14="http://schemas.microsoft.com/office/word/2010/wordprocessingDrawing" xmlns:wp="http://schemas.openxmlformats.org/drawingml/2006/wordprocessingDrawing" xmlns:w10="urn:schemas-microsoft-com:office:word" xmlns:w="http://schemas.openxmlformats.org/wordprocessingml/2006/main" xmlns:w14="http://schemas.microsoft.com/office/word/2010/wordml" xmlns:w15="http://schemas.microsoft.com/office/word/2012/wordml" xmlns:wpg="http://schemas.microsoft.com/office/word/2010/wordprocessingGroup" xmlns:wpi="http://schemas.microsoft.com/office/word/2010/wordprocessingInk" xmlns:wne="http://schemas.microsoft.com/office/word/2006/wordml" xmlns:wps="http://schemas.microsoft.com/office/word/2010/wordprocessingShape" mc:Ignorable="w14 w15 wp14">
   <w:abstractNum w:abstractNumId="0">
-    <w:nsid w:val="00000000"/>
     <w:multiLevelType w:val="hybridMultilevel"/>
     <w:tmpl w:val="31BAF4C6"/>
     <w:lvl w:ilvl="0" w:tplc="D5EA0F00">
@@ -2215,7 +1816,7 @@
         <w:ind w:left="1440" w:hanging="360"/>
       </w:pPr>
       <w:rPr>
-        <w:rFonts w:ascii="Courier New" w:cs="Courier New" w:hAnsi="Courier New" w:hint="default"/>
+        <w:rFonts w:ascii="Courier New" w:hAnsi="Courier New" w:cs="Courier New" w:hint="default"/>
       </w:rPr>
     </w:lvl>
     <w:lvl w:ilvl="2" w:tplc="04090005" w:tentative="1">
@@ -2251,7 +1852,7 @@
         <w:ind w:left="3600" w:hanging="360"/>
       </w:pPr>
       <w:rPr>
-        <w:rFonts w:ascii="Courier New" w:cs="Courier New" w:hAnsi="Courier New" w:hint="default"/>
+        <w:rFonts w:ascii="Courier New" w:hAnsi="Courier New" w:cs="Courier New" w:hint="default"/>
       </w:rPr>
     </w:lvl>
     <w:lvl w:ilvl="5" w:tplc="04090005" w:tentative="1">
@@ -2287,7 +1888,7 @@
         <w:ind w:left="5760" w:hanging="360"/>
       </w:pPr>
       <w:rPr>
-        <w:rFonts w:ascii="Courier New" w:cs="Courier New" w:hAnsi="Courier New" w:hint="default"/>
+        <w:rFonts w:ascii="Courier New" w:hAnsi="Courier New" w:cs="Courier New" w:hint="default"/>
       </w:rPr>
     </w:lvl>
     <w:lvl w:ilvl="8" w:tplc="04090005" w:tentative="1">
@@ -2329,7 +1930,7 @@
         <w:ind w:left="1440" w:hanging="360"/>
       </w:pPr>
       <w:rPr>
-        <w:rFonts w:ascii="Courier New" w:cs="Courier New" w:hAnsi="Courier New" w:hint="default"/>
+        <w:rFonts w:ascii="Courier New" w:hAnsi="Courier New" w:cs="Courier New" w:hint="default"/>
       </w:rPr>
     </w:lvl>
     <w:lvl w:ilvl="2" w:tplc="04090005" w:tentative="1">
@@ -2365,7 +1966,7 @@
         <w:ind w:left="3600" w:hanging="360"/>
       </w:pPr>
       <w:rPr>
-        <w:rFonts w:ascii="Courier New" w:cs="Courier New" w:hAnsi="Courier New" w:hint="default"/>
+        <w:rFonts w:ascii="Courier New" w:hAnsi="Courier New" w:cs="Courier New" w:hint="default"/>
       </w:rPr>
     </w:lvl>
     <w:lvl w:ilvl="5" w:tplc="04090005" w:tentative="1">
@@ -2401,7 +2002,7 @@
         <w:ind w:left="5760" w:hanging="360"/>
       </w:pPr>
       <w:rPr>
-        <w:rFonts w:ascii="Courier New" w:cs="Courier New" w:hAnsi="Courier New" w:hint="default"/>
+        <w:rFonts w:ascii="Courier New" w:hAnsi="Courier New" w:cs="Courier New" w:hint="default"/>
       </w:rPr>
     </w:lvl>
     <w:lvl w:ilvl="8" w:tplc="04090005" w:tentative="1">
@@ -2442,7 +2043,7 @@
         <w:ind w:left="990" w:hanging="360"/>
       </w:pPr>
       <w:rPr>
-        <w:rFonts w:ascii="Courier New" w:cs="Courier New" w:hAnsi="Courier New" w:hint="default"/>
+        <w:rFonts w:ascii="Courier New" w:hAnsi="Courier New" w:cs="Courier New" w:hint="default"/>
       </w:rPr>
     </w:lvl>
     <w:lvl w:ilvl="2" w:tplc="04090005" w:tentative="1">
@@ -2478,7 +2079,7 @@
         <w:ind w:left="3150" w:hanging="360"/>
       </w:pPr>
       <w:rPr>
-        <w:rFonts w:ascii="Courier New" w:cs="Courier New" w:hAnsi="Courier New" w:hint="default"/>
+        <w:rFonts w:ascii="Courier New" w:hAnsi="Courier New" w:cs="Courier New" w:hint="default"/>
       </w:rPr>
     </w:lvl>
     <w:lvl w:ilvl="5" w:tplc="04090005" w:tentative="1">
@@ -2514,7 +2115,7 @@
         <w:ind w:left="5310" w:hanging="360"/>
       </w:pPr>
       <w:rPr>
-        <w:rFonts w:ascii="Courier New" w:cs="Courier New" w:hAnsi="Courier New" w:hint="default"/>
+        <w:rFonts w:ascii="Courier New" w:hAnsi="Courier New" w:cs="Courier New" w:hint="default"/>
       </w:rPr>
     </w:lvl>
     <w:lvl w:ilvl="8" w:tplc="04090005" w:tentative="1">
@@ -2556,7 +2157,7 @@
         <w:ind w:left="1080" w:hanging="360"/>
       </w:pPr>
       <w:rPr>
-        <w:rFonts w:ascii="Courier New" w:cs="Courier New" w:hAnsi="Courier New" w:hint="default"/>
+        <w:rFonts w:ascii="Courier New" w:hAnsi="Courier New" w:cs="Courier New" w:hint="default"/>
       </w:rPr>
     </w:lvl>
     <w:lvl w:ilvl="2" w:tplc="04090005" w:tentative="1">
@@ -2592,7 +2193,7 @@
         <w:ind w:left="3240" w:hanging="360"/>
       </w:pPr>
       <w:rPr>
-        <w:rFonts w:ascii="Courier New" w:cs="Courier New" w:hAnsi="Courier New" w:hint="default"/>
+        <w:rFonts w:ascii="Courier New" w:hAnsi="Courier New" w:cs="Courier New" w:hint="default"/>
       </w:rPr>
     </w:lvl>
     <w:lvl w:ilvl="5" w:tplc="04090005" w:tentative="1">
@@ -2628,7 +2229,7 @@
         <w:ind w:left="5400" w:hanging="360"/>
       </w:pPr>
       <w:rPr>
-        <w:rFonts w:ascii="Courier New" w:cs="Courier New" w:hAnsi="Courier New" w:hint="default"/>
+        <w:rFonts w:ascii="Courier New" w:hAnsi="Courier New" w:cs="Courier New" w:hint="default"/>
       </w:rPr>
     </w:lvl>
     <w:lvl w:ilvl="8" w:tplc="04090005" w:tentative="1">
@@ -2749,39 +2350,410 @@
 </file>
 
 <file path=word/styles.xml><?xml version="1.0" encoding="utf-8"?>
-<w:styles xmlns:mc="http://schemas.openxmlformats.org/markup-compatibility/2006" xmlns:w="http://schemas.openxmlformats.org/wordprocessingml/2006/main" xmlns:w14="http://schemas.microsoft.com/office/word/2010/wordml" mc:Ignorable="w14">
+<w:styles xmlns:mc="http://schemas.openxmlformats.org/markup-compatibility/2006" xmlns:r="http://schemas.openxmlformats.org/officeDocument/2006/relationships" xmlns:w="http://schemas.openxmlformats.org/wordprocessingml/2006/main" xmlns:w14="http://schemas.microsoft.com/office/word/2010/wordml" xmlns:w15="http://schemas.microsoft.com/office/word/2012/wordml" mc:Ignorable="w14 w15">
   <w:docDefaults>
     <w:rPrDefault>
       <w:rPr>
-        <w:rFonts w:ascii="Calibri" w:cs="宋体" w:eastAsia="Calibri" w:hAnsi="Calibri"/>
+        <w:rFonts w:ascii="Calibri" w:eastAsia="Calibri" w:hAnsi="Calibri" w:cs="SimSun"/>
         <w:sz w:val="22"/>
         <w:szCs w:val="22"/>
-        <w:lang w:val="en-US" w:bidi="ar-SA" w:eastAsia="en-US"/>
+        <w:lang w:val="en-US" w:eastAsia="en-US" w:bidi="ar-SA"/>
       </w:rPr>
     </w:rPrDefault>
     <w:pPrDefault>
       <w:pPr>
-        <w:spacing w:after="160" w:lineRule="auto" w:line="259"/>
+        <w:spacing w:after="160" w:line="259" w:lineRule="auto"/>
       </w:pPr>
     </w:pPrDefault>
   </w:docDefaults>
-  <w:style w:type="paragraph" w:default="1" w:styleId="style0">
+  <w:latentStyles w:defLockedState="0" w:defUIPriority="99" w:defSemiHidden="0" w:defUnhideWhenUsed="0" w:defQFormat="0" w:count="371">
+    <w:lsdException w:name="Normal" w:uiPriority="0" w:qFormat="1"/>
+    <w:lsdException w:name="heading 1" w:uiPriority="9" w:qFormat="1"/>
+    <w:lsdException w:name="heading 2" w:semiHidden="1" w:uiPriority="9" w:unhideWhenUsed="1" w:qFormat="1"/>
+    <w:lsdException w:name="heading 3" w:semiHidden="1" w:uiPriority="9" w:unhideWhenUsed="1" w:qFormat="1"/>
+    <w:lsdException w:name="heading 4" w:semiHidden="1" w:uiPriority="9" w:unhideWhenUsed="1" w:qFormat="1"/>
+    <w:lsdException w:name="heading 5" w:semiHidden="1" w:uiPriority="9" w:unhideWhenUsed="1" w:qFormat="1"/>
+    <w:lsdException w:name="heading 6" w:semiHidden="1" w:uiPriority="9" w:unhideWhenUsed="1" w:qFormat="1"/>
+    <w:lsdException w:name="heading 7" w:semiHidden="1" w:uiPriority="9" w:unhideWhenUsed="1" w:qFormat="1"/>
+    <w:lsdException w:name="heading 8" w:semiHidden="1" w:uiPriority="9" w:unhideWhenUsed="1" w:qFormat="1"/>
+    <w:lsdException w:name="heading 9" w:semiHidden="1" w:uiPriority="9" w:unhideWhenUsed="1" w:qFormat="1"/>
+    <w:lsdException w:name="index 1" w:semiHidden="1" w:unhideWhenUsed="1"/>
+    <w:lsdException w:name="index 2" w:semiHidden="1" w:unhideWhenUsed="1"/>
+    <w:lsdException w:name="index 3" w:semiHidden="1" w:unhideWhenUsed="1"/>
+    <w:lsdException w:name="index 4" w:semiHidden="1" w:unhideWhenUsed="1"/>
+    <w:lsdException w:name="index 5" w:semiHidden="1" w:unhideWhenUsed="1"/>
+    <w:lsdException w:name="index 6" w:semiHidden="1" w:unhideWhenUsed="1"/>
+    <w:lsdException w:name="index 7" w:semiHidden="1" w:unhideWhenUsed="1"/>
+    <w:lsdException w:name="index 8" w:semiHidden="1" w:unhideWhenUsed="1"/>
+    <w:lsdException w:name="index 9" w:semiHidden="1" w:unhideWhenUsed="1"/>
+    <w:lsdException w:name="toc 1" w:semiHidden="1" w:uiPriority="39" w:unhideWhenUsed="1"/>
+    <w:lsdException w:name="toc 2" w:semiHidden="1" w:uiPriority="39" w:unhideWhenUsed="1"/>
+    <w:lsdException w:name="toc 3" w:semiHidden="1" w:uiPriority="39" w:unhideWhenUsed="1"/>
+    <w:lsdException w:name="toc 4" w:semiHidden="1" w:uiPriority="39" w:unhideWhenUsed="1"/>
+    <w:lsdException w:name="toc 5" w:semiHidden="1" w:uiPriority="39" w:unhideWhenUsed="1"/>
+    <w:lsdException w:name="toc 6" w:semiHidden="1" w:uiPriority="39" w:unhideWhenUsed="1"/>
+    <w:lsdException w:name="toc 7" w:semiHidden="1" w:uiPriority="39" w:unhideWhenUsed="1"/>
+    <w:lsdException w:name="toc 8" w:semiHidden="1" w:uiPriority="39" w:unhideWhenUsed="1"/>
+    <w:lsdException w:name="toc 9" w:semiHidden="1" w:uiPriority="39" w:unhideWhenUsed="1"/>
+    <w:lsdException w:name="Normal Indent" w:semiHidden="1" w:unhideWhenUsed="1"/>
+    <w:lsdException w:name="footnote text" w:semiHidden="1" w:unhideWhenUsed="1"/>
+    <w:lsdException w:name="annotation text" w:semiHidden="1" w:unhideWhenUsed="1"/>
+    <w:lsdException w:name="header" w:semiHidden="1" w:unhideWhenUsed="1"/>
+    <w:lsdException w:name="footer" w:semiHidden="1" w:unhideWhenUsed="1"/>
+    <w:lsdException w:name="index heading" w:semiHidden="1" w:unhideWhenUsed="1"/>
+    <w:lsdException w:name="caption" w:semiHidden="1" w:uiPriority="35" w:unhideWhenUsed="1" w:qFormat="1"/>
+    <w:lsdException w:name="table of figures" w:semiHidden="1" w:unhideWhenUsed="1"/>
+    <w:lsdException w:name="envelope address" w:semiHidden="1" w:unhideWhenUsed="1"/>
+    <w:lsdException w:name="envelope return" w:semiHidden="1" w:unhideWhenUsed="1"/>
+    <w:lsdException w:name="footnote reference" w:semiHidden="1" w:unhideWhenUsed="1"/>
+    <w:lsdException w:name="annotation reference" w:semiHidden="1" w:unhideWhenUsed="1"/>
+    <w:lsdException w:name="line number" w:semiHidden="1" w:unhideWhenUsed="1"/>
+    <w:lsdException w:name="page number" w:semiHidden="1" w:unhideWhenUsed="1"/>
+    <w:lsdException w:name="endnote reference" w:semiHidden="1" w:unhideWhenUsed="1"/>
+    <w:lsdException w:name="endnote text" w:semiHidden="1" w:unhideWhenUsed="1"/>
+    <w:lsdException w:name="table of authorities" w:semiHidden="1" w:unhideWhenUsed="1"/>
+    <w:lsdException w:name="macro" w:semiHidden="1" w:unhideWhenUsed="1"/>
+    <w:lsdException w:name="toa heading" w:semiHidden="1" w:unhideWhenUsed="1"/>
+    <w:lsdException w:name="List" w:semiHidden="1" w:unhideWhenUsed="1"/>
+    <w:lsdException w:name="List Bullet" w:semiHidden="1" w:unhideWhenUsed="1"/>
+    <w:lsdException w:name="List Number" w:semiHidden="1" w:unhideWhenUsed="1"/>
+    <w:lsdException w:name="List 2" w:semiHidden="1" w:unhideWhenUsed="1"/>
+    <w:lsdException w:name="List 3" w:semiHidden="1" w:unhideWhenUsed="1"/>
+    <w:lsdException w:name="List 4" w:semiHidden="1" w:unhideWhenUsed="1"/>
+    <w:lsdException w:name="List 5" w:semiHidden="1" w:unhideWhenUsed="1"/>
+    <w:lsdException w:name="List Bullet 2" w:semiHidden="1" w:unhideWhenUsed="1"/>
+    <w:lsdException w:name="List Bullet 3" w:semiHidden="1" w:unhideWhenUsed="1"/>
+    <w:lsdException w:name="List Bullet 4" w:semiHidden="1" w:unhideWhenUsed="1"/>
+    <w:lsdException w:name="List Bullet 5" w:semiHidden="1" w:unhideWhenUsed="1"/>
+    <w:lsdException w:name="List Number 2" w:semiHidden="1" w:unhideWhenUsed="1"/>
+    <w:lsdException w:name="List Number 3" w:semiHidden="1" w:unhideWhenUsed="1"/>
+    <w:lsdException w:name="List Number 4" w:semiHidden="1" w:unhideWhenUsed="1"/>
+    <w:lsdException w:name="List Number 5" w:semiHidden="1" w:unhideWhenUsed="1"/>
+    <w:lsdException w:name="Title" w:uiPriority="10" w:qFormat="1"/>
+    <w:lsdException w:name="Closing" w:semiHidden="1" w:unhideWhenUsed="1"/>
+    <w:lsdException w:name="Signature" w:semiHidden="1" w:unhideWhenUsed="1"/>
+    <w:lsdException w:name="Default Paragraph Font" w:semiHidden="1" w:uiPriority="1" w:unhideWhenUsed="1"/>
+    <w:lsdException w:name="Body Text" w:semiHidden="1" w:unhideWhenUsed="1"/>
+    <w:lsdException w:name="Body Text Indent" w:semiHidden="1" w:unhideWhenUsed="1"/>
+    <w:lsdException w:name="List Continue" w:semiHidden="1" w:unhideWhenUsed="1"/>
+    <w:lsdException w:name="List Continue 2" w:semiHidden="1" w:unhideWhenUsed="1"/>
+    <w:lsdException w:name="List Continue 3" w:semiHidden="1" w:unhideWhenUsed="1"/>
+    <w:lsdException w:name="List Continue 4" w:semiHidden="1" w:unhideWhenUsed="1"/>
+    <w:lsdException w:name="List Continue 5" w:semiHidden="1" w:unhideWhenUsed="1"/>
+    <w:lsdException w:name="Message Header" w:semiHidden="1" w:unhideWhenUsed="1"/>
+    <w:lsdException w:name="Subtitle" w:uiPriority="11" w:qFormat="1"/>
+    <w:lsdException w:name="Salutation" w:semiHidden="1" w:unhideWhenUsed="1"/>
+    <w:lsdException w:name="Date" w:semiHidden="1" w:unhideWhenUsed="1"/>
+    <w:lsdException w:name="Body Text First Indent" w:semiHidden="1" w:unhideWhenUsed="1"/>
+    <w:lsdException w:name="Body Text First Indent 2" w:semiHidden="1" w:unhideWhenUsed="1"/>
+    <w:lsdException w:name="Note Heading" w:semiHidden="1" w:unhideWhenUsed="1"/>
+    <w:lsdException w:name="Body Text 2" w:semiHidden="1" w:unhideWhenUsed="1"/>
+    <w:lsdException w:name="Body Text 3" w:semiHidden="1" w:unhideWhenUsed="1"/>
+    <w:lsdException w:name="Body Text Indent 2" w:semiHidden="1" w:unhideWhenUsed="1"/>
+    <w:lsdException w:name="Body Text Indent 3" w:semiHidden="1" w:unhideWhenUsed="1"/>
+    <w:lsdException w:name="Block Text" w:semiHidden="1" w:unhideWhenUsed="1"/>
+    <w:lsdException w:name="Hyperlink" w:semiHidden="1" w:unhideWhenUsed="1"/>
+    <w:lsdException w:name="FollowedHyperlink" w:semiHidden="1" w:unhideWhenUsed="1"/>
+    <w:lsdException w:name="Strong" w:uiPriority="22" w:qFormat="1"/>
+    <w:lsdException w:name="Emphasis" w:uiPriority="20" w:qFormat="1"/>
+    <w:lsdException w:name="Document Map" w:semiHidden="1" w:unhideWhenUsed="1"/>
+    <w:lsdException w:name="Plain Text" w:semiHidden="1" w:unhideWhenUsed="1"/>
+    <w:lsdException w:name="E-mail Signature" w:semiHidden="1" w:unhideWhenUsed="1"/>
+    <w:lsdException w:name="HTML Top of Form" w:semiHidden="1" w:unhideWhenUsed="1"/>
+    <w:lsdException w:name="HTML Bottom of Form" w:semiHidden="1" w:unhideWhenUsed="1"/>
+    <w:lsdException w:name="Normal (Web)" w:semiHidden="1" w:unhideWhenUsed="1"/>
+    <w:lsdException w:name="HTML Acronym" w:semiHidden="1" w:unhideWhenUsed="1"/>
+    <w:lsdException w:name="HTML Address" w:semiHidden="1" w:unhideWhenUsed="1"/>
+    <w:lsdException w:name="HTML Cite" w:semiHidden="1" w:unhideWhenUsed="1"/>
+    <w:lsdException w:name="HTML Code" w:semiHidden="1" w:unhideWhenUsed="1"/>
+    <w:lsdException w:name="HTML Definition" w:semiHidden="1" w:unhideWhenUsed="1"/>
+    <w:lsdException w:name="HTML Keyboard" w:semiHidden="1" w:unhideWhenUsed="1"/>
+    <w:lsdException w:name="HTML Preformatted" w:semiHidden="1" w:unhideWhenUsed="1"/>
+    <w:lsdException w:name="HTML Sample" w:semiHidden="1" w:unhideWhenUsed="1"/>
+    <w:lsdException w:name="HTML Typewriter" w:semiHidden="1" w:unhideWhenUsed="1"/>
+    <w:lsdException w:name="HTML Variable" w:semiHidden="1" w:unhideWhenUsed="1"/>
+    <w:lsdException w:name="Normal Table" w:semiHidden="1" w:unhideWhenUsed="1"/>
+    <w:lsdException w:name="annotation subject" w:semiHidden="1" w:unhideWhenUsed="1"/>
+    <w:lsdException w:name="No List" w:semiHidden="1" w:unhideWhenUsed="1"/>
+    <w:lsdException w:name="Outline List 1" w:semiHidden="1" w:unhideWhenUsed="1"/>
+    <w:lsdException w:name="Outline List 2" w:semiHidden="1" w:unhideWhenUsed="1"/>
+    <w:lsdException w:name="Outline List 3" w:semiHidden="1" w:unhideWhenUsed="1"/>
+    <w:lsdException w:name="Table Simple 1" w:semiHidden="1" w:unhideWhenUsed="1"/>
+    <w:lsdException w:name="Table Simple 2" w:semiHidden="1" w:unhideWhenUsed="1"/>
+    <w:lsdException w:name="Table Simple 3" w:semiHidden="1" w:unhideWhenUsed="1"/>
+    <w:lsdException w:name="Table Classic 1" w:semiHidden="1" w:unhideWhenUsed="1"/>
+    <w:lsdException w:name="Table Classic 2" w:semiHidden="1" w:unhideWhenUsed="1"/>
+    <w:lsdException w:name="Table Classic 3" w:semiHidden="1" w:unhideWhenUsed="1"/>
+    <w:lsdException w:name="Table Classic 4" w:semiHidden="1" w:unhideWhenUsed="1"/>
+    <w:lsdException w:name="Table Colorful 1" w:semiHidden="1" w:unhideWhenUsed="1"/>
+    <w:lsdException w:name="Table Colorful 2" w:semiHidden="1" w:unhideWhenUsed="1"/>
+    <w:lsdException w:name="Table Colorful 3" w:semiHidden="1" w:unhideWhenUsed="1"/>
+    <w:lsdException w:name="Table Columns 1" w:semiHidden="1" w:unhideWhenUsed="1"/>
+    <w:lsdException w:name="Table Columns 2" w:semiHidden="1" w:unhideWhenUsed="1"/>
+    <w:lsdException w:name="Table Columns 3" w:semiHidden="1" w:unhideWhenUsed="1"/>
+    <w:lsdException w:name="Table Columns 4" w:semiHidden="1" w:unhideWhenUsed="1"/>
+    <w:lsdException w:name="Table Columns 5" w:semiHidden="1" w:unhideWhenUsed="1"/>
+    <w:lsdException w:name="Table Grid 1" w:semiHidden="1" w:unhideWhenUsed="1"/>
+    <w:lsdException w:name="Table Grid 2" w:semiHidden="1" w:unhideWhenUsed="1"/>
+    <w:lsdException w:name="Table Grid 3" w:semiHidden="1" w:unhideWhenUsed="1"/>
+    <w:lsdException w:name="Table Grid 4" w:semiHidden="1" w:unhideWhenUsed="1"/>
+    <w:lsdException w:name="Table Grid 5" w:semiHidden="1" w:unhideWhenUsed="1"/>
+    <w:lsdException w:name="Table Grid 6" w:semiHidden="1" w:unhideWhenUsed="1"/>
+    <w:lsdException w:name="Table Grid 7" w:semiHidden="1" w:unhideWhenUsed="1"/>
+    <w:lsdException w:name="Table Grid 8" w:semiHidden="1" w:unhideWhenUsed="1"/>
+    <w:lsdException w:name="Table List 1" w:semiHidden="1" w:unhideWhenUsed="1"/>
+    <w:lsdException w:name="Table List 2" w:semiHidden="1" w:unhideWhenUsed="1"/>
+    <w:lsdException w:name="Table List 3" w:semiHidden="1" w:unhideWhenUsed="1"/>
+    <w:lsdException w:name="Table List 4" w:semiHidden="1" w:unhideWhenUsed="1"/>
+    <w:lsdException w:name="Table List 5" w:semiHidden="1" w:unhideWhenUsed="1"/>
+    <w:lsdException w:name="Table List 6" w:semiHidden="1" w:unhideWhenUsed="1"/>
+    <w:lsdException w:name="Table List 7" w:semiHidden="1" w:unhideWhenUsed="1"/>
+    <w:lsdException w:name="Table List 8" w:semiHidden="1" w:unhideWhenUsed="1"/>
+    <w:lsdException w:name="Table 3D effects 1" w:semiHidden="1" w:unhideWhenUsed="1"/>
+    <w:lsdException w:name="Table 3D effects 2" w:semiHidden="1" w:unhideWhenUsed="1"/>
+    <w:lsdException w:name="Table 3D effects 3" w:semiHidden="1" w:unhideWhenUsed="1"/>
+    <w:lsdException w:name="Table Contemporary" w:semiHidden="1" w:unhideWhenUsed="1"/>
+    <w:lsdException w:name="Table Elegant" w:semiHidden="1" w:unhideWhenUsed="1"/>
+    <w:lsdException w:name="Table Professional" w:semiHidden="1" w:unhideWhenUsed="1"/>
+    <w:lsdException w:name="Table Subtle 1" w:semiHidden="1" w:unhideWhenUsed="1"/>
+    <w:lsdException w:name="Table Subtle 2" w:semiHidden="1" w:unhideWhenUsed="1"/>
+    <w:lsdException w:name="Table Web 1" w:semiHidden="1" w:unhideWhenUsed="1"/>
+    <w:lsdException w:name="Table Web 2" w:semiHidden="1" w:unhideWhenUsed="1"/>
+    <w:lsdException w:name="Table Web 3" w:semiHidden="1" w:unhideWhenUsed="1"/>
+    <w:lsdException w:name="Balloon Text" w:semiHidden="1" w:unhideWhenUsed="1"/>
+    <w:lsdException w:name="Table Grid" w:uiPriority="39"/>
+    <w:lsdException w:name="Table Theme" w:semiHidden="1" w:unhideWhenUsed="1"/>
+    <w:lsdException w:name="Placeholder Text" w:semiHidden="1"/>
+    <w:lsdException w:name="No Spacing" w:uiPriority="1" w:qFormat="1"/>
+    <w:lsdException w:name="Light Shading" w:uiPriority="60"/>
+    <w:lsdException w:name="Light List" w:uiPriority="61"/>
+    <w:lsdException w:name="Light Grid" w:uiPriority="62"/>
+    <w:lsdException w:name="Medium Shading 1" w:uiPriority="63"/>
+    <w:lsdException w:name="Medium Shading 2" w:uiPriority="64"/>
+    <w:lsdException w:name="Medium List 1" w:uiPriority="65"/>
+    <w:lsdException w:name="Medium List 2" w:uiPriority="66"/>
+    <w:lsdException w:name="Medium Grid 1" w:uiPriority="67"/>
+    <w:lsdException w:name="Medium Grid 2" w:uiPriority="68"/>
+    <w:lsdException w:name="Medium Grid 3" w:uiPriority="69"/>
+    <w:lsdException w:name="Dark List" w:uiPriority="70"/>
+    <w:lsdException w:name="Colorful Shading" w:uiPriority="71"/>
+    <w:lsdException w:name="Colorful List" w:uiPriority="72"/>
+    <w:lsdException w:name="Colorful Grid" w:uiPriority="73"/>
+    <w:lsdException w:name="Light Shading Accent 1" w:uiPriority="60"/>
+    <w:lsdException w:name="Light List Accent 1" w:uiPriority="61"/>
+    <w:lsdException w:name="Light Grid Accent 1" w:uiPriority="62"/>
+    <w:lsdException w:name="Medium Shading 1 Accent 1" w:uiPriority="63"/>
+    <w:lsdException w:name="Medium Shading 2 Accent 1" w:uiPriority="64"/>
+    <w:lsdException w:name="Medium List 1 Accent 1" w:uiPriority="65"/>
+    <w:lsdException w:name="Revision" w:semiHidden="1"/>
+    <w:lsdException w:name="List Paragraph" w:uiPriority="34" w:qFormat="1"/>
+    <w:lsdException w:name="Quote" w:uiPriority="29" w:qFormat="1"/>
+    <w:lsdException w:name="Intense Quote" w:uiPriority="30" w:qFormat="1"/>
+    <w:lsdException w:name="Medium List 2 Accent 1" w:uiPriority="66"/>
+    <w:lsdException w:name="Medium Grid 1 Accent 1" w:uiPriority="67"/>
+    <w:lsdException w:name="Medium Grid 2 Accent 1" w:uiPriority="68"/>
+    <w:lsdException w:name="Medium Grid 3 Accent 1" w:uiPriority="69"/>
+    <w:lsdException w:name="Dark List Accent 1" w:uiPriority="70"/>
+    <w:lsdException w:name="Colorful Shading Accent 1" w:uiPriority="71"/>
+    <w:lsdException w:name="Colorful List Accent 1" w:uiPriority="72"/>
+    <w:lsdException w:name="Colorful Grid Accent 1" w:uiPriority="73"/>
+    <w:lsdException w:name="Light Shading Accent 2" w:uiPriority="60"/>
+    <w:lsdException w:name="Light List Accent 2" w:uiPriority="61"/>
+    <w:lsdException w:name="Light Grid Accent 2" w:uiPriority="62"/>
+    <w:lsdException w:name="Medium Shading 1 Accent 2" w:uiPriority="63"/>
+    <w:lsdException w:name="Medium Shading 2 Accent 2" w:uiPriority="64"/>
+    <w:lsdException w:name="Medium List 1 Accent 2" w:uiPriority="65"/>
+    <w:lsdException w:name="Medium List 2 Accent 2" w:uiPriority="66"/>
+    <w:lsdException w:name="Medium Grid 1 Accent 2" w:uiPriority="67"/>
+    <w:lsdException w:name="Medium Grid 2 Accent 2" w:uiPriority="68"/>
+    <w:lsdException w:name="Medium Grid 3 Accent 2" w:uiPriority="69"/>
+    <w:lsdException w:name="Dark List Accent 2" w:uiPriority="70"/>
+    <w:lsdException w:name="Colorful Shading Accent 2" w:uiPriority="71"/>
+    <w:lsdException w:name="Colorful List Accent 2" w:uiPriority="72"/>
+    <w:lsdException w:name="Colorful Grid Accent 2" w:uiPriority="73"/>
+    <w:lsdException w:name="Light Shading Accent 3" w:uiPriority="60"/>
+    <w:lsdException w:name="Light List Accent 3" w:uiPriority="61"/>
+    <w:lsdException w:name="Light Grid Accent 3" w:uiPriority="62"/>
+    <w:lsdException w:name="Medium Shading 1 Accent 3" w:uiPriority="63"/>
+    <w:lsdException w:name="Medium Shading 2 Accent 3" w:uiPriority="64"/>
+    <w:lsdException w:name="Medium List 1 Accent 3" w:uiPriority="65"/>
+    <w:lsdException w:name="Medium List 2 Accent 3" w:uiPriority="66"/>
+    <w:lsdException w:name="Medium Grid 1 Accent 3" w:uiPriority="67"/>
+    <w:lsdException w:name="Medium Grid 2 Accent 3" w:uiPriority="68"/>
+    <w:lsdException w:name="Medium Grid 3 Accent 3" w:uiPriority="69"/>
+    <w:lsdException w:name="Dark List Accent 3" w:uiPriority="70"/>
+    <w:lsdException w:name="Colorful Shading Accent 3" w:uiPriority="71"/>
+    <w:lsdException w:name="Colorful List Accent 3" w:uiPriority="72"/>
+    <w:lsdException w:name="Colorful Grid Accent 3" w:uiPriority="73"/>
+    <w:lsdException w:name="Light Shading Accent 4" w:uiPriority="60"/>
+    <w:lsdException w:name="Light List Accent 4" w:uiPriority="61"/>
+    <w:lsdException w:name="Light Grid Accent 4" w:uiPriority="62"/>
+    <w:lsdException w:name="Medium Shading 1 Accent 4" w:uiPriority="63"/>
+    <w:lsdException w:name="Medium Shading 2 Accent 4" w:uiPriority="64"/>
+    <w:lsdException w:name="Medium List 1 Accent 4" w:uiPriority="65"/>
+    <w:lsdException w:name="Medium List 2 Accent 4" w:uiPriority="66"/>
+    <w:lsdException w:name="Medium Grid 1 Accent 4" w:uiPriority="67"/>
+    <w:lsdException w:name="Medium Grid 2 Accent 4" w:uiPriority="68"/>
+    <w:lsdException w:name="Medium Grid 3 Accent 4" w:uiPriority="69"/>
+    <w:lsdException w:name="Dark List Accent 4" w:uiPriority="70"/>
+    <w:lsdException w:name="Colorful Shading Accent 4" w:uiPriority="71"/>
+    <w:lsdException w:name="Colorful List Accent 4" w:uiPriority="72"/>
+    <w:lsdException w:name="Colorful Grid Accent 4" w:uiPriority="73"/>
+    <w:lsdException w:name="Light Shading Accent 5" w:uiPriority="60"/>
+    <w:lsdException w:name="Light List Accent 5" w:uiPriority="61"/>
+    <w:lsdException w:name="Light Grid Accent 5" w:uiPriority="62"/>
+    <w:lsdException w:name="Medium Shading 1 Accent 5" w:uiPriority="63"/>
+    <w:lsdException w:name="Medium Shading 2 Accent 5" w:uiPriority="64"/>
+    <w:lsdException w:name="Medium List 1 Accent 5" w:uiPriority="65"/>
+    <w:lsdException w:name="Medium List 2 Accent 5" w:uiPriority="66"/>
+    <w:lsdException w:name="Medium Grid 1 Accent 5" w:uiPriority="67"/>
+    <w:lsdException w:name="Medium Grid 2 Accent 5" w:uiPriority="68"/>
+    <w:lsdException w:name="Medium Grid 3 Accent 5" w:uiPriority="69"/>
+    <w:lsdException w:name="Dark List Accent 5" w:uiPriority="70"/>
+    <w:lsdException w:name="Colorful Shading Accent 5" w:uiPriority="71"/>
+    <w:lsdException w:name="Colorful List Accent 5" w:uiPriority="72"/>
+    <w:lsdException w:name="Colorful Grid Accent 5" w:uiPriority="73"/>
+    <w:lsdException w:name="Light Shading Accent 6" w:uiPriority="60"/>
+    <w:lsdException w:name="Light List Accent 6" w:uiPriority="61"/>
+    <w:lsdException w:name="Light Grid Accent 6" w:uiPriority="62"/>
+    <w:lsdException w:name="Medium Shading 1 Accent 6" w:uiPriority="63"/>
+    <w:lsdException w:name="Medium Shading 2 Accent 6" w:uiPriority="64"/>
+    <w:lsdException w:name="Medium List 1 Accent 6" w:uiPriority="65"/>
+    <w:lsdException w:name="Medium List 2 Accent 6" w:uiPriority="66"/>
+    <w:lsdException w:name="Medium Grid 1 Accent 6" w:uiPriority="67"/>
+    <w:lsdException w:name="Medium Grid 2 Accent 6" w:uiPriority="68"/>
+    <w:lsdException w:name="Medium Grid 3 Accent 6" w:uiPriority="69"/>
+    <w:lsdException w:name="Dark List Accent 6" w:uiPriority="70"/>
+    <w:lsdException w:name="Colorful Shading Accent 6" w:uiPriority="71"/>
+    <w:lsdException w:name="Colorful List Accent 6" w:uiPriority="72"/>
+    <w:lsdException w:name="Colorful Grid Accent 6" w:uiPriority="73"/>
+    <w:lsdException w:name="Subtle Emphasis" w:uiPriority="19" w:qFormat="1"/>
+    <w:lsdException w:name="Intense Emphasis" w:uiPriority="21" w:qFormat="1"/>
+    <w:lsdException w:name="Subtle Reference" w:uiPriority="31" w:qFormat="1"/>
+    <w:lsdException w:name="Intense Reference" w:uiPriority="32" w:qFormat="1"/>
+    <w:lsdException w:name="Book Title" w:uiPriority="33" w:qFormat="1"/>
+    <w:lsdException w:name="Bibliography" w:semiHidden="1" w:uiPriority="37" w:unhideWhenUsed="1"/>
+    <w:lsdException w:name="TOC Heading" w:semiHidden="1" w:uiPriority="39" w:unhideWhenUsed="1" w:qFormat="1"/>
+    <w:lsdException w:name="Plain Table 1" w:uiPriority="41"/>
+    <w:lsdException w:name="Plain Table 2" w:uiPriority="42"/>
+    <w:lsdException w:name="Plain Table 3" w:uiPriority="43"/>
+    <w:lsdException w:name="Plain Table 4" w:uiPriority="44"/>
+    <w:lsdException w:name="Plain Table 5" w:uiPriority="45"/>
+    <w:lsdException w:name="Grid Table Light" w:uiPriority="40"/>
+    <w:lsdException w:name="Grid Table 1 Light" w:uiPriority="46"/>
+    <w:lsdException w:name="Grid Table 2" w:uiPriority="47"/>
+    <w:lsdException w:name="Grid Table 3" w:uiPriority="48"/>
+    <w:lsdException w:name="Grid Table 4" w:uiPriority="49"/>
+    <w:lsdException w:name="Grid Table 5 Dark" w:uiPriority="50"/>
+    <w:lsdException w:name="Grid Table 6 Colorful" w:uiPriority="51"/>
+    <w:lsdException w:name="Grid Table 7 Colorful" w:uiPriority="52"/>
+    <w:lsdException w:name="Grid Table 1 Light Accent 1" w:uiPriority="46"/>
+    <w:lsdException w:name="Grid Table 2 Accent 1" w:uiPriority="47"/>
+    <w:lsdException w:name="Grid Table 3 Accent 1" w:uiPriority="48"/>
+    <w:lsdException w:name="Grid Table 4 Accent 1" w:uiPriority="49"/>
+    <w:lsdException w:name="Grid Table 5 Dark Accent 1" w:uiPriority="50"/>
+    <w:lsdException w:name="Grid Table 6 Colorful Accent 1" w:uiPriority="51"/>
+    <w:lsdException w:name="Grid Table 7 Colorful Accent 1" w:uiPriority="52"/>
+    <w:lsdException w:name="Grid Table 1 Light Accent 2" w:uiPriority="46"/>
+    <w:lsdException w:name="Grid Table 2 Accent 2" w:uiPriority="47"/>
+    <w:lsdException w:name="Grid Table 3 Accent 2" w:uiPriority="48"/>
+    <w:lsdException w:name="Grid Table 4 Accent 2" w:uiPriority="49"/>
+    <w:lsdException w:name="Grid Table 5 Dark Accent 2" w:uiPriority="50"/>
+    <w:lsdException w:name="Grid Table 6 Colorful Accent 2" w:uiPriority="51"/>
+    <w:lsdException w:name="Grid Table 7 Colorful Accent 2" w:uiPriority="52"/>
+    <w:lsdException w:name="Grid Table 1 Light Accent 3" w:uiPriority="46"/>
+    <w:lsdException w:name="Grid Table 2 Accent 3" w:uiPriority="47"/>
+    <w:lsdException w:name="Grid Table 3 Accent 3" w:uiPriority="48"/>
+    <w:lsdException w:name="Grid Table 4 Accent 3" w:uiPriority="49"/>
+    <w:lsdException w:name="Grid Table 5 Dark Accent 3" w:uiPriority="50"/>
+    <w:lsdException w:name="Grid Table 6 Colorful Accent 3" w:uiPriority="51"/>
+    <w:lsdException w:name="Grid Table 7 Colorful Accent 3" w:uiPriority="52"/>
+    <w:lsdException w:name="Grid Table 1 Light Accent 4" w:uiPriority="46"/>
+    <w:lsdException w:name="Grid Table 2 Accent 4" w:uiPriority="47"/>
+    <w:lsdException w:name="Grid Table 3 Accent 4" w:uiPriority="48"/>
+    <w:lsdException w:name="Grid Table 4 Accent 4" w:uiPriority="49"/>
+    <w:lsdException w:name="Grid Table 5 Dark Accent 4" w:uiPriority="50"/>
+    <w:lsdException w:name="Grid Table 6 Colorful Accent 4" w:uiPriority="51"/>
+    <w:lsdException w:name="Grid Table 7 Colorful Accent 4" w:uiPriority="52"/>
+    <w:lsdException w:name="Grid Table 1 Light Accent 5" w:uiPriority="46"/>
+    <w:lsdException w:name="Grid Table 2 Accent 5" w:uiPriority="47"/>
+    <w:lsdException w:name="Grid Table 3 Accent 5" w:uiPriority="48"/>
+    <w:lsdException w:name="Grid Table 4 Accent 5" w:uiPriority="49"/>
+    <w:lsdException w:name="Grid Table 5 Dark Accent 5" w:uiPriority="50"/>
+    <w:lsdException w:name="Grid Table 6 Colorful Accent 5" w:uiPriority="51"/>
+    <w:lsdException w:name="Grid Table 7 Colorful Accent 5" w:uiPriority="52"/>
+    <w:lsdException w:name="Grid Table 1 Light Accent 6" w:uiPriority="46"/>
+    <w:lsdException w:name="Grid Table 2 Accent 6" w:uiPriority="47"/>
+    <w:lsdException w:name="Grid Table 3 Accent 6" w:uiPriority="48"/>
+    <w:lsdException w:name="Grid Table 4 Accent 6" w:uiPriority="49"/>
+    <w:lsdException w:name="Grid Table 5 Dark Accent 6" w:uiPriority="50"/>
+    <w:lsdException w:name="Grid Table 6 Colorful Accent 6" w:uiPriority="51"/>
+    <w:lsdException w:name="Grid Table 7 Colorful Accent 6" w:uiPriority="52"/>
+    <w:lsdException w:name="List Table 1 Light" w:uiPriority="46"/>
+    <w:lsdException w:name="List Table 2" w:uiPriority="47"/>
+    <w:lsdException w:name="List Table 3" w:uiPriority="48"/>
+    <w:lsdException w:name="List Table 4" w:uiPriority="49"/>
+    <w:lsdException w:name="List Table 5 Dark" w:uiPriority="50"/>
+    <w:lsdException w:name="List Table 6 Colorful" w:uiPriority="51"/>
+    <w:lsdException w:name="List Table 7 Colorful" w:uiPriority="52"/>
+    <w:lsdException w:name="List Table 1 Light Accent 1" w:uiPriority="46"/>
+    <w:lsdException w:name="List Table 2 Accent 1" w:uiPriority="47"/>
+    <w:lsdException w:name="List Table 3 Accent 1" w:uiPriority="48"/>
+    <w:lsdException w:name="List Table 4 Accent 1" w:uiPriority="49"/>
+    <w:lsdException w:name="List Table 5 Dark Accent 1" w:uiPriority="50"/>
+    <w:lsdException w:name="List Table 6 Colorful Accent 1" w:uiPriority="51"/>
+    <w:lsdException w:name="List Table 7 Colorful Accent 1" w:uiPriority="52"/>
+    <w:lsdException w:name="List Table 1 Light Accent 2" w:uiPriority="46"/>
+    <w:lsdException w:name="List Table 2 Accent 2" w:uiPriority="47"/>
+    <w:lsdException w:name="List Table 3 Accent 2" w:uiPriority="48"/>
+    <w:lsdException w:name="List Table 4 Accent 2" w:uiPriority="49"/>
+    <w:lsdException w:name="List Table 5 Dark Accent 2" w:uiPriority="50"/>
+    <w:lsdException w:name="List Table 6 Colorful Accent 2" w:uiPriority="51"/>
+    <w:lsdException w:name="List Table 7 Colorful Accent 2" w:uiPriority="52"/>
+    <w:lsdException w:name="List Table 1 Light Accent 3" w:uiPriority="46"/>
+    <w:lsdException w:name="List Table 2 Accent 3" w:uiPriority="47"/>
+    <w:lsdException w:name="List Table 3 Accent 3" w:uiPriority="48"/>
+    <w:lsdException w:name="List Table 4 Accent 3" w:uiPriority="49"/>
+    <w:lsdException w:name="List Table 5 Dark Accent 3" w:uiPriority="50"/>
+    <w:lsdException w:name="List Table 6 Colorful Accent 3" w:uiPriority="51"/>
+    <w:lsdException w:name="List Table 7 Colorful Accent 3" w:uiPriority="52"/>
+    <w:lsdException w:name="List Table 1 Light Accent 4" w:uiPriority="46"/>
+    <w:lsdException w:name="List Table 2 Accent 4" w:uiPriority="47"/>
+    <w:lsdException w:name="List Table 3 Accent 4" w:uiPriority="48"/>
+    <w:lsdException w:name="List Table 4 Accent 4" w:uiPriority="49"/>
+    <w:lsdException w:name="List Table 5 Dark Accent 4" w:uiPriority="50"/>
+    <w:lsdException w:name="List Table 6 Colorful Accent 4" w:uiPriority="51"/>
+    <w:lsdException w:name="List Table 7 Colorful Accent 4" w:uiPriority="52"/>
+    <w:lsdException w:name="List Table 1 Light Accent 5" w:uiPriority="46"/>
+    <w:lsdException w:name="List Table 2 Accent 5" w:uiPriority="47"/>
+    <w:lsdException w:name="List Table 3 Accent 5" w:uiPriority="48"/>
+    <w:lsdException w:name="List Table 4 Accent 5" w:uiPriority="49"/>
+    <w:lsdException w:name="List Table 5 Dark Accent 5" w:uiPriority="50"/>
+    <w:lsdException w:name="List Table 6 Colorful Accent 5" w:uiPriority="51"/>
+    <w:lsdException w:name="List Table 7 Colorful Accent 5" w:uiPriority="52"/>
+    <w:lsdException w:name="List Table 1 Light Accent 6" w:uiPriority="46"/>
+    <w:lsdException w:name="List Table 2 Accent 6" w:uiPriority="47"/>
+    <w:lsdException w:name="List Table 3 Accent 6" w:uiPriority="48"/>
+    <w:lsdException w:name="List Table 4 Accent 6" w:uiPriority="49"/>
+    <w:lsdException w:name="List Table 5 Dark Accent 6" w:uiPriority="50"/>
+    <w:lsdException w:name="List Table 6 Colorful Accent 6" w:uiPriority="51"/>
+    <w:lsdException w:name="List Table 7 Colorful Accent 6" w:uiPriority="52"/>
+  </w:latentStyles>
+  <w:style w:type="paragraph" w:default="1" w:styleId="Normal">
     <w:name w:val="Normal"/>
-    <w:next w:val="style0"/>
     <w:qFormat/>
-    <w:pPr/>
   </w:style>
-  <w:style w:type="character" w:default="1" w:styleId="style65">
+  <w:style w:type="character" w:default="1" w:styleId="DefaultParagraphFont">
     <w:name w:val="Default Paragraph Font"/>
-    <w:next w:val="style65"/>
     <w:uiPriority w:val="1"/>
+    <w:semiHidden/>
+    <w:unhideWhenUsed/>
   </w:style>
-  <w:style w:type="table" w:default="1" w:styleId="style105">
+  <w:style w:type="table" w:default="1" w:styleId="TableNormal">
     <w:name w:val="Normal Table"/>
-    <w:next w:val="style105"/>
     <w:uiPriority w:val="99"/>
-    <w:pPr/>
-    <w:rPr/>
+    <w:semiHidden/>
+    <w:unhideWhenUsed/>
     <w:tblPr>
       <w:tblInd w:w="0" w:type="dxa"/>
       <w:tblCellMar>
@@ -2791,81 +2763,68 @@
         <w:right w:w="108" w:type="dxa"/>
       </w:tblCellMar>
     </w:tblPr>
-    <w:tcPr>
-      <w:tcBorders/>
-    </w:tcPr>
   </w:style>
-  <w:style w:type="numbering" w:default="1" w:styleId="style107">
+  <w:style w:type="numbering" w:default="1" w:styleId="NoList">
     <w:name w:val="No List"/>
-    <w:next w:val="style107"/>
     <w:uiPriority w:val="99"/>
-    <w:pPr/>
+    <w:semiHidden/>
+    <w:unhideWhenUsed/>
   </w:style>
-  <w:style w:type="paragraph" w:styleId="style31">
+  <w:style w:type="paragraph" w:styleId="Header">
     <w:name w:val="header"/>
-    <w:basedOn w:val="style0"/>
-    <w:next w:val="style31"/>
-    <w:link w:val="style4097"/>
+    <w:basedOn w:val="Normal"/>
+    <w:link w:val="HeaderChar"/>
     <w:uiPriority w:val="99"/>
     <w:pPr>
       <w:tabs>
-        <w:tab w:val="center" w:leader="none" w:pos="4680"/>
-        <w:tab w:val="right" w:leader="none" w:pos="9360"/>
+        <w:tab w:val="center" w:pos="4680"/>
+        <w:tab w:val="right" w:pos="9360"/>
       </w:tabs>
-      <w:spacing w:after="0" w:lineRule="auto" w:line="240"/>
+      <w:spacing w:after="0" w:line="240" w:lineRule="auto"/>
     </w:pPr>
-    <w:rPr/>
   </w:style>
-  <w:style w:type="character" w:customStyle="1" w:styleId="style4097">
-    <w:name w:val="Header Char_373fee3a-eff8-4296-92b8-be726f5eb189"/>
-    <w:basedOn w:val="style65"/>
-    <w:next w:val="style4097"/>
-    <w:link w:val="style31"/>
+  <w:style w:type="character" w:customStyle="1" w:styleId="HeaderChar">
+    <w:name w:val="Header Char"/>
+    <w:basedOn w:val="DefaultParagraphFont"/>
+    <w:link w:val="Header"/>
     <w:uiPriority w:val="99"/>
   </w:style>
-  <w:style w:type="paragraph" w:styleId="style32">
+  <w:style w:type="paragraph" w:styleId="Footer">
     <w:name w:val="footer"/>
-    <w:basedOn w:val="style0"/>
-    <w:next w:val="style32"/>
-    <w:link w:val="style4098"/>
+    <w:basedOn w:val="Normal"/>
+    <w:link w:val="FooterChar"/>
     <w:uiPriority w:val="99"/>
     <w:pPr>
       <w:tabs>
-        <w:tab w:val="center" w:leader="none" w:pos="4680"/>
-        <w:tab w:val="right" w:leader="none" w:pos="9360"/>
+        <w:tab w:val="center" w:pos="4680"/>
+        <w:tab w:val="right" w:pos="9360"/>
       </w:tabs>
-      <w:spacing w:after="0" w:lineRule="auto" w:line="240"/>
+      <w:spacing w:after="0" w:line="240" w:lineRule="auto"/>
     </w:pPr>
-    <w:rPr/>
   </w:style>
-  <w:style w:type="character" w:customStyle="1" w:styleId="style4098">
-    <w:name w:val="Footer Char_51777f54-76e0-4754-aaa7-8fa7fc2d10bc"/>
-    <w:basedOn w:val="style65"/>
-    <w:next w:val="style4098"/>
-    <w:link w:val="style32"/>
+  <w:style w:type="character" w:customStyle="1" w:styleId="FooterChar">
+    <w:name w:val="Footer Char"/>
+    <w:basedOn w:val="DefaultParagraphFont"/>
+    <w:link w:val="Footer"/>
     <w:uiPriority w:val="99"/>
   </w:style>
-  <w:style w:type="paragraph" w:styleId="style179">
+  <w:style w:type="paragraph" w:styleId="ListParagraph">
     <w:name w:val="List Paragraph"/>
-    <w:basedOn w:val="style0"/>
-    <w:next w:val="style179"/>
+    <w:basedOn w:val="Normal"/>
+    <w:uiPriority w:val="34"/>
     <w:qFormat/>
-    <w:uiPriority w:val="34"/>
     <w:pPr>
       <w:ind w:left="720"/>
       <w:contextualSpacing/>
     </w:pPr>
-    <w:rPr/>
   </w:style>
-  <w:style w:type="paragraph" w:styleId="style157">
+  <w:style w:type="paragraph" w:styleId="NoSpacing">
     <w:name w:val="No Spacing"/>
-    <w:next w:val="style157"/>
+    <w:uiPriority w:val="1"/>
     <w:qFormat/>
-    <w:uiPriority w:val="1"/>
     <w:pPr>
-      <w:spacing w:after="0" w:lineRule="auto" w:line="240"/>
+      <w:spacing w:after="0" w:line="240" w:lineRule="auto"/>
     </w:pPr>
-    <w:rPr/>
   </w:style>
 </w:styles>
 </file>

</xml_diff>